<commit_message>
kleine Änderung im Projektplan
</commit_message>
<xml_diff>
--- a/Projektplan.docx
+++ b/Projektplan.docx
@@ -1,6 +1,6 @@
 
 <file path=word/document.xml><?xml version="1.0" encoding="utf-8"?>
-<w:document xmlns:wpc="http://schemas.microsoft.com/office/word/2010/wordprocessingCanvas" xmlns:mc="http://schemas.openxmlformats.org/markup-compatibility/2006" xmlns:o="urn:schemas-microsoft-com:office:office" xmlns:r="http://schemas.openxmlformats.org/officeDocument/2006/relationships" xmlns:m="http://schemas.openxmlformats.org/officeDocument/2006/math" xmlns:v="urn:schemas-microsoft-com:vml" xmlns:wp14="http://schemas.microsoft.com/office/word/2010/wordprocessingDrawing" xmlns:wp="http://schemas.openxmlformats.org/drawingml/2006/wordprocessingDrawing" xmlns:w10="urn:schemas-microsoft-com:office:word" xmlns:w="http://schemas.openxmlformats.org/wordprocessingml/2006/main" xmlns:w14="http://schemas.microsoft.com/office/word/2010/wordml" xmlns:wpg="http://schemas.microsoft.com/office/word/2010/wordprocessingGroup" xmlns:wpi="http://schemas.microsoft.com/office/word/2010/wordprocessingInk" xmlns:wne="http://schemas.microsoft.com/office/word/2006/wordml" xmlns:wps="http://schemas.microsoft.com/office/word/2010/wordprocessingShape" mc:Ignorable="w14 wp14">
+<w:document xmlns:wpc="http://schemas.microsoft.com/office/word/2010/wordprocessingCanvas" xmlns:cx="http://schemas.microsoft.com/office/drawing/2014/chartex" xmlns:cx1="http://schemas.microsoft.com/office/drawing/2015/9/8/chartex" xmlns:cx2="http://schemas.microsoft.com/office/drawing/2015/10/21/chartex" xmlns:cx3="http://schemas.microsoft.com/office/drawing/2016/5/9/chartex" xmlns:cx4="http://schemas.microsoft.com/office/drawing/2016/5/10/chartex" xmlns:cx5="http://schemas.microsoft.com/office/drawing/2016/5/11/chartex" xmlns:cx6="http://schemas.microsoft.com/office/drawing/2016/5/12/chartex" xmlns:cx7="http://schemas.microsoft.com/office/drawing/2016/5/13/chartex" xmlns:cx8="http://schemas.microsoft.com/office/drawing/2016/5/14/chartex" xmlns:mc="http://schemas.openxmlformats.org/markup-compatibility/2006" xmlns:aink="http://schemas.microsoft.com/office/drawing/2016/ink" xmlns:am3d="http://schemas.microsoft.com/office/drawing/2017/model3d" xmlns:o="urn:schemas-microsoft-com:office:office" xmlns:r="http://schemas.openxmlformats.org/officeDocument/2006/relationships" xmlns:m="http://schemas.openxmlformats.org/officeDocument/2006/math" xmlns:v="urn:schemas-microsoft-com:vml" xmlns:wp14="http://schemas.microsoft.com/office/word/2010/wordprocessingDrawing" xmlns:wp="http://schemas.openxmlformats.org/drawingml/2006/wordprocessingDrawing" xmlns:w10="urn:schemas-microsoft-com:office:word" xmlns:w="http://schemas.openxmlformats.org/wordprocessingml/2006/main" xmlns:w14="http://schemas.microsoft.com/office/word/2010/wordml" xmlns:w15="http://schemas.microsoft.com/office/word/2012/wordml" xmlns:w16cid="http://schemas.microsoft.com/office/word/2016/wordml/cid" xmlns:w16se="http://schemas.microsoft.com/office/word/2015/wordml/symex" xmlns:wpg="http://schemas.microsoft.com/office/word/2010/wordprocessingGroup" xmlns:wpi="http://schemas.microsoft.com/office/word/2010/wordprocessingInk" xmlns:wne="http://schemas.microsoft.com/office/word/2006/wordml" xmlns:wps="http://schemas.microsoft.com/office/word/2010/wordprocessingShape" mc:Ignorable="w14 w15 w16se w16cid wp14">
   <w:body>
     <w:sdt>
       <w:sdtPr>
@@ -38,7 +38,7 @@
             <mc:AlternateContent>
               <mc:Choice Requires="wpg">
                 <w:drawing>
-                  <wp:anchor distT="0" distB="0" distL="114300" distR="114300" simplePos="0" relativeHeight="251662336" behindDoc="0" locked="0" layoutInCell="1" allowOverlap="1" wp14:anchorId="4E1E59F1" wp14:editId="7D6D5946">
+                  <wp:anchor distT="0" distB="0" distL="114300" distR="114300" simplePos="0" relativeHeight="251662336" behindDoc="0" locked="0" layoutInCell="1" allowOverlap="1" wp14:anchorId="5DA6F9DE" wp14:editId="69CCB2CE">
                     <wp:simplePos x="0" y="0"/>
                     <wp:positionH relativeFrom="page">
                       <wp:align>center</wp:align>
@@ -194,7 +194,7 @@
                                 <a:avLst/>
                               </a:prstGeom>
                               <a:blipFill dpi="0" rotWithShape="1">
-                                <a:blip r:embed="rId10"/>
+                                <a:blip r:embed="rId9"/>
                                 <a:srcRect/>
                                 <a:stretch>
                                   <a:fillRect/>
@@ -234,13 +234,13 @@
               </mc:Choice>
               <mc:Fallback>
                 <w:pict>
-                  <v:group id="Gruppe 149" o:spid="_x0000_s1026" style="position:absolute;margin-left:0;margin-top:0;width:559.45pt;height:101.55pt;z-index:251662336;mso-width-percent:941;mso-height-percent:121;mso-top-percent:23;mso-position-horizontal:center;mso-position-horizontal-relative:page;mso-position-vertical-relative:page;mso-width-percent:941;mso-height-percent:121;mso-top-percent:23" coordsize="73152,12161" o:gfxdata="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">
-                    <v:shape id="Rechteck 51" o:spid="_x0000_s1027" style="position:absolute;width:73152;height:11303;visibility:visible;mso-wrap-style:square;v-text-anchor:middle" coordsize="7312660,1129665" o:gfxdata="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" path="m,l7312660,r,1129665l3619500,733425,,1091565,,xe" fillcolor="#5b9bd5 [3204]" stroked="f" strokeweight="1pt">
+                  <v:group w14:anchorId="428581D2" id="Gruppe 149" o:spid="_x0000_s1026" style="position:absolute;margin-left:0;margin-top:0;width:559.45pt;height:101.55pt;z-index:251662336;mso-width-percent:941;mso-height-percent:121;mso-top-percent:23;mso-position-horizontal:center;mso-position-horizontal-relative:page;mso-position-vertical-relative:page;mso-width-percent:941;mso-height-percent:121;mso-top-percent:23" coordsize="73152,12161" o:gfxdata="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">
+                    <v:shape id="Rechteck 51" o:spid="_x0000_s1027" style="position:absolute;width:73152;height:11303;visibility:visible;mso-wrap-style:square;v-text-anchor:middle" coordsize="7312660,1129665" o:gfxdata="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" path="m,l7312660,r,1129665l3619500,733425,,1091565,,xe" fillcolor="#5b9bd5 [3204]" stroked="f" strokeweight="1pt">
                       <v:stroke joinstyle="miter"/>
                       <v:path arrowok="t" o:connecttype="custom" o:connectlocs="0,0;73177,0;73177,11310;36220,7343;0,10929;0,0" o:connectangles="0,0,0,0,0,0"/>
                     </v:shape>
-                    <v:rect id="Rechteck 151" o:spid="_x0000_s1028" style="position:absolute;width:73152;height:12161;visibility:visible;mso-wrap-style:square;v-text-anchor:middle" o:gfxdata="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" stroked="f" strokeweight="1pt">
-                      <v:fill r:id="rId11" o:title="" recolor="t" rotate="t" type="frame"/>
+                    <v:rect id="Rechteck 151" o:spid="_x0000_s1028" style="position:absolute;width:73152;height:12161;visibility:visible;mso-wrap-style:square;v-text-anchor:middle" o:gfxdata="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" stroked="f" strokeweight="1pt">
+                      <v:fill r:id="rId10" o:title="" recolor="t" rotate="t" type="frame"/>
                     </v:rect>
                     <w10:wrap anchorx="page" anchory="page"/>
                   </v:group>
@@ -256,7 +256,7 @@
             <mc:AlternateContent>
               <mc:Choice Requires="wps">
                 <w:drawing>
-                  <wp:anchor distT="0" distB="0" distL="114300" distR="114300" simplePos="0" relativeHeight="251660288" behindDoc="0" locked="0" layoutInCell="1" allowOverlap="1" wp14:anchorId="6706D3C1" wp14:editId="0BF68096">
+                  <wp:anchor distT="0" distB="0" distL="114300" distR="114300" simplePos="0" relativeHeight="251660288" behindDoc="0" locked="0" layoutInCell="1" allowOverlap="1" wp14:anchorId="6CF47E05" wp14:editId="7A938950">
                     <wp:simplePos x="0" y="0"/>
                     <wp:positionH relativeFrom="page">
                       <wp:align>center</wp:align>
@@ -385,12 +385,11 @@
               </mc:Choice>
               <mc:Fallback>
                 <w:pict>
-                  <v:shapetype id="_x0000_t202" coordsize="21600,21600" o:spt="202" path="m,l,21600r21600,l21600,xe">
+                  <v:shapetype w14:anchorId="6CF47E05" id="_x0000_t202" coordsize="21600,21600" o:spt="202" path="m,l,21600r21600,l21600,xe">
                     <v:stroke joinstyle="miter"/>
                     <v:path gradientshapeok="t" o:connecttype="rect"/>
                   </v:shapetype>
-                  <v:shape id="Textfeld 152" o:spid="_x0000_s1026" type="#_x0000_t202" style="position:absolute;margin-left:0;margin-top:0;width:560.2pt;height:77.45pt;z-index:251660288;visibility:visible;mso-wrap-style:square;mso-width-percent:941;mso-height-percent:92;mso-top-percent:818;mso-wrap-distance-left:9pt;mso-wrap-distance-top:0;mso-wrap-distance-right:9pt;mso-wrap-distance-bottom:0;mso-position-horizontal:center;mso-position-horizontal-relative:page;mso-position-vertical-relative:page;mso-width-percent:941;mso-height-percent:92;mso-top-percent:818;mso-width-relative:page;mso-height-relative:page;v-text-anchor:bottom" o:gfxdata="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" filled="f" stroked="f" strokeweight=".5pt">
-                    <v:path arrowok="t"/>
+                  <v:shape id="Textfeld 152" o:spid="_x0000_s1026" type="#_x0000_t202" style="position:absolute;margin-left:0;margin-top:0;width:560.2pt;height:77.45pt;z-index:251660288;visibility:visible;mso-wrap-style:square;mso-width-percent:941;mso-height-percent:92;mso-top-percent:818;mso-wrap-distance-left:9pt;mso-wrap-distance-top:0;mso-wrap-distance-right:9pt;mso-wrap-distance-bottom:0;mso-position-horizontal:center;mso-position-horizontal-relative:page;mso-position-vertical-relative:page;mso-width-percent:941;mso-height-percent:92;mso-top-percent:818;mso-width-relative:page;mso-height-relative:page;v-text-anchor:bottom" o:gfxdata="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" filled="f" stroked="f" strokeweight=".5pt">
                     <v:textbox inset="126pt,0,54pt,0">
                       <w:txbxContent>
                         <w:sdt>
@@ -456,7 +455,7 @@
             <mc:AlternateContent>
               <mc:Choice Requires="wps">
                 <w:drawing>
-                  <wp:anchor distT="0" distB="0" distL="114300" distR="114300" simplePos="0" relativeHeight="251661312" behindDoc="0" locked="0" layoutInCell="1" allowOverlap="1" wp14:anchorId="0AAFBC6F" wp14:editId="12DC9BCF">
+                  <wp:anchor distT="0" distB="0" distL="114300" distR="114300" simplePos="0" relativeHeight="251661312" behindDoc="0" locked="0" layoutInCell="1" allowOverlap="1" wp14:anchorId="0907B9E0" wp14:editId="08728AF0">
                     <wp:simplePos x="0" y="0"/>
                     <wp:positionH relativeFrom="page">
                       <wp:align>center</wp:align>
@@ -561,17 +560,8 @@
                                         <w:color w:val="595959" w:themeColor="text1" w:themeTint="A6"/>
                                         <w:lang w:val="de-AT"/>
                                       </w:rPr>
-                                      <w:t xml:space="preserve">Alexander Simon </w:t>
+                                      <w:t>Alexander Simon Häle</w:t>
                                     </w:r>
-                                    <w:proofErr w:type="spellStart"/>
-                                    <w:r>
-                                      <w:rPr>
-                                        <w:color w:val="595959" w:themeColor="text1" w:themeTint="A6"/>
-                                        <w:lang w:val="de-AT"/>
-                                      </w:rPr>
-                                      <w:t>Häle</w:t>
-                                    </w:r>
-                                    <w:proofErr w:type="spellEnd"/>
                                     <w:r>
                                       <w:rPr>
                                         <w:color w:val="595959" w:themeColor="text1" w:themeTint="A6"/>
@@ -594,17 +584,8 @@
                                         <w:lang w:val="de-AT"/>
                                       </w:rPr>
                                       <w:br/>
-                                      <w:t xml:space="preserve">Elias </w:t>
+                                      <w:t>Elias Gendu</w:t>
                                     </w:r>
-                                    <w:proofErr w:type="spellStart"/>
-                                    <w:r>
-                                      <w:rPr>
-                                        <w:color w:val="595959" w:themeColor="text1" w:themeTint="A6"/>
-                                        <w:lang w:val="de-AT"/>
-                                      </w:rPr>
-                                      <w:t>Gendu</w:t>
-                                    </w:r>
-                                    <w:proofErr w:type="spellEnd"/>
                                   </w:p>
                                 </w:sdtContent>
                               </w:sdt>
@@ -630,8 +611,7 @@
               </mc:Choice>
               <mc:Fallback>
                 <w:pict>
-                  <v:shape id="Textfeld 153" o:spid="_x0000_s1027" type="#_x0000_t202" style="position:absolute;margin-left:0;margin-top:0;width:560.2pt;height:53.7pt;z-index:251661312;visibility:visible;mso-wrap-style:square;mso-width-percent:941;mso-height-percent:100;mso-top-percent:700;mso-wrap-distance-left:9pt;mso-wrap-distance-top:0;mso-wrap-distance-right:9pt;mso-wrap-distance-bottom:0;mso-position-horizontal:center;mso-position-horizontal-relative:page;mso-position-vertical-relative:page;mso-width-percent:941;mso-height-percent:100;mso-top-percent:700;mso-width-relative:page;mso-height-relative:page;v-text-anchor:top" o:gfxdata="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" filled="f" stroked="f" strokeweight=".5pt">
-                    <v:path arrowok="t"/>
+                  <v:shape w14:anchorId="0907B9E0" id="Textfeld 153" o:spid="_x0000_s1027" type="#_x0000_t202" style="position:absolute;margin-left:0;margin-top:0;width:560.2pt;height:53.7pt;z-index:251661312;visibility:visible;mso-wrap-style:square;mso-width-percent:941;mso-height-percent:100;mso-top-percent:700;mso-wrap-distance-left:9pt;mso-wrap-distance-top:0;mso-wrap-distance-right:9pt;mso-wrap-distance-bottom:0;mso-position-horizontal:center;mso-position-horizontal-relative:page;mso-position-vertical-relative:page;mso-width-percent:941;mso-height-percent:100;mso-top-percent:700;mso-width-relative:page;mso-height-relative:page;v-text-anchor:top" o:gfxdata="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" filled="f" stroked="f" strokeweight=".5pt">
                     <v:textbox style="mso-fit-shape-to-text:t" inset="126pt,0,54pt,0">
                       <w:txbxContent>
                         <w:p>
@@ -679,17 +659,8 @@
                                   <w:color w:val="595959" w:themeColor="text1" w:themeTint="A6"/>
                                   <w:lang w:val="de-AT"/>
                                 </w:rPr>
-                                <w:t xml:space="preserve">Alexander Simon </w:t>
+                                <w:t>Alexander Simon Häle</w:t>
                               </w:r>
-                              <w:proofErr w:type="spellStart"/>
-                              <w:r>
-                                <w:rPr>
-                                  <w:color w:val="595959" w:themeColor="text1" w:themeTint="A6"/>
-                                  <w:lang w:val="de-AT"/>
-                                </w:rPr>
-                                <w:t>Häle</w:t>
-                              </w:r>
-                              <w:proofErr w:type="spellEnd"/>
                               <w:r>
                                 <w:rPr>
                                   <w:color w:val="595959" w:themeColor="text1" w:themeTint="A6"/>
@@ -712,17 +683,8 @@
                                   <w:lang w:val="de-AT"/>
                                 </w:rPr>
                                 <w:br/>
-                                <w:t xml:space="preserve">Elias </w:t>
+                                <w:t>Elias Gendu</w:t>
                               </w:r>
-                              <w:proofErr w:type="spellStart"/>
-                              <w:r>
-                                <w:rPr>
-                                  <w:color w:val="595959" w:themeColor="text1" w:themeTint="A6"/>
-                                  <w:lang w:val="de-AT"/>
-                                </w:rPr>
-                                <w:t>Gendu</w:t>
-                              </w:r>
-                              <w:proofErr w:type="spellEnd"/>
                             </w:p>
                           </w:sdtContent>
                         </w:sdt>
@@ -760,7 +722,7 @@
             <mc:AlternateContent>
               <mc:Choice Requires="wps">
                 <w:drawing>
-                  <wp:anchor distT="0" distB="0" distL="114300" distR="114300" simplePos="0" relativeHeight="251659264" behindDoc="0" locked="0" layoutInCell="1" allowOverlap="1" wp14:anchorId="3452117E" wp14:editId="4B75D894">
+                  <wp:anchor distT="0" distB="0" distL="114300" distR="114300" simplePos="0" relativeHeight="251659264" behindDoc="0" locked="0" layoutInCell="1" allowOverlap="1" wp14:anchorId="2D48D462" wp14:editId="5E087A1C">
                     <wp:simplePos x="0" y="0"/>
                     <wp:positionH relativeFrom="margin">
                       <wp:posOffset>-635635</wp:posOffset>
@@ -907,8 +869,7 @@
               </mc:Choice>
               <mc:Fallback>
                 <w:pict>
-                  <v:shape id="Textfeld 154" o:spid="_x0000_s1028" type="#_x0000_t202" style="position:absolute;margin-left:-50.05pt;margin-top:333.45pt;width:556.4pt;height:180.1pt;z-index:251659264;visibility:visible;mso-wrap-style:square;mso-width-percent:0;mso-height-percent:0;mso-wrap-distance-left:9pt;mso-wrap-distance-top:0;mso-wrap-distance-right:9pt;mso-wrap-distance-bottom:0;mso-position-horizontal:absolute;mso-position-horizontal-relative:margin;mso-position-vertical:absolute;mso-position-vertical-relative:page;mso-width-percent:0;mso-height-percent:0;mso-width-relative:page;mso-height-relative:page;v-text-anchor:bottom" o:gfxdata="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" filled="f" stroked="f" strokeweight=".5pt">
-                    <v:path arrowok="t"/>
+                  <v:shape w14:anchorId="2D48D462" id="Textfeld 154" o:spid="_x0000_s1028" type="#_x0000_t202" style="position:absolute;margin-left:-50.05pt;margin-top:333.45pt;width:556.4pt;height:180.1pt;z-index:251659264;visibility:visible;mso-wrap-style:square;mso-width-percent:0;mso-height-percent:0;mso-wrap-distance-left:9pt;mso-wrap-distance-top:0;mso-wrap-distance-right:9pt;mso-wrap-distance-bottom:0;mso-position-horizontal:absolute;mso-position-horizontal-relative:margin;mso-position-vertical:absolute;mso-position-vertical-relative:page;mso-width-percent:0;mso-height-percent:0;mso-width-relative:page;mso-height-relative:page;v-text-anchor:bottom" o:gfxdata="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" filled="f" stroked="f" strokeweight=".5pt">
                     <v:textbox inset="126pt,0,54pt,0">
                       <w:txbxContent>
                         <w:p>
@@ -934,6 +895,7 @@
                               <w:dataBinding w:prefixMappings="xmlns:ns0='http://purl.org/dc/elements/1.1/' xmlns:ns1='http://schemas.openxmlformats.org/package/2006/metadata/core-properties' " w:xpath="/ns1:coreProperties[1]/ns0:title[1]" w:storeItemID="{6C3C8BC8-F283-45AE-878A-BAB7291924A1}"/>
                               <w:text w:multiLine="1"/>
                             </w:sdtPr>
+                            <w:sdtEndPr/>
                             <w:sdtContent>
                               <w:r>
                                 <w:rPr>
@@ -1687,25 +1649,7 @@
                 <w:sz w:val="24"/>
                 <w:szCs w:val="24"/>
               </w:rPr>
-              <w:t xml:space="preserve">Server-Backend verfügt, </w:t>
-            </w:r>
-            <w:proofErr w:type="gramStart"/>
-            <w:r>
-              <w:rPr>
-                <w:rFonts w:ascii="Calibri" w:eastAsia="MS Mincho" w:hAnsi="Calibri" w:cs="Calibri"/>
-                <w:sz w:val="24"/>
-                <w:szCs w:val="24"/>
-              </w:rPr>
-              <w:t>das</w:t>
-            </w:r>
-            <w:proofErr w:type="gramEnd"/>
-            <w:r>
-              <w:rPr>
-                <w:rFonts w:ascii="Calibri" w:eastAsia="MS Mincho" w:hAnsi="Calibri" w:cs="Calibri"/>
-                <w:sz w:val="24"/>
-                <w:szCs w:val="24"/>
-              </w:rPr>
-              <w:t xml:space="preserve"> die Daten persistiert und die Geschäftslogik enthält.</w:t>
+              <w:t>Server-Backend verfügt, das die Daten persistiert und die Geschäftslogik enthält.</w:t>
             </w:r>
             <w:r>
               <w:rPr>
@@ -2125,25 +2069,7 @@
                 <w:sz w:val="24"/>
                 <w:szCs w:val="24"/>
               </w:rPr>
-              <w:t xml:space="preserve">Passagiere ist von der Wahl des Flugzeuges </w:t>
-            </w:r>
-            <w:proofErr w:type="spellStart"/>
-            <w:r>
-              <w:rPr>
-                <w:rFonts w:ascii="Calibri" w:eastAsia="MS Mincho" w:hAnsi="Calibri" w:cs="Calibri"/>
-                <w:sz w:val="24"/>
-                <w:szCs w:val="24"/>
-              </w:rPr>
-              <w:t>abhangig</w:t>
-            </w:r>
-            <w:proofErr w:type="spellEnd"/>
-            <w:r>
-              <w:rPr>
-                <w:rFonts w:ascii="Calibri" w:eastAsia="MS Mincho" w:hAnsi="Calibri" w:cs="Calibri"/>
-                <w:sz w:val="24"/>
-                <w:szCs w:val="24"/>
-              </w:rPr>
-              <w:t xml:space="preserve"> und kann je nach</w:t>
+              <w:t>Passagiere ist von der Wahl des Flugzeuges abhangig und kann je nach</w:t>
             </w:r>
             <w:r>
               <w:rPr>
@@ -2266,16 +2192,7 @@
                 <w:sz w:val="24"/>
                 <w:szCs w:val="24"/>
               </w:rPr>
-              <w:t xml:space="preserve">ugzeit </w:t>
-            </w:r>
-            <w:proofErr w:type="spellStart"/>
-            <w:r>
-              <w:rPr>
-                <w:rFonts w:ascii="Calibri" w:eastAsia="MS Mincho" w:hAnsi="Calibri" w:cs="Calibri"/>
-                <w:sz w:val="24"/>
-                <w:szCs w:val="24"/>
-              </w:rPr>
-              <w:t>be</w:t>
+              <w:t>ugzeit be</w:t>
             </w:r>
             <w:r>
               <w:rPr>
@@ -2285,7 +2202,6 @@
               </w:rPr>
               <w:t>fi</w:t>
             </w:r>
-            <w:proofErr w:type="spellEnd"/>
             <w:r>
               <w:rPr>
                 <w:rFonts w:ascii="Calibri" w:eastAsia="MS Mincho" w:hAnsi="Calibri" w:cs="Calibri"/>
@@ -2293,24 +2209,7 @@
                 <w:szCs w:val="24"/>
               </w:rPr>
               <w:br w:type="page"/>
-            </w:r>
-            <w:proofErr w:type="spellStart"/>
-            <w:r>
-              <w:rPr>
-                <w:rFonts w:ascii="Calibri" w:eastAsia="MS Mincho" w:hAnsi="Calibri" w:cs="Calibri"/>
-                <w:sz w:val="24"/>
-                <w:szCs w:val="24"/>
-              </w:rPr>
-              <w:t>nden</w:t>
-            </w:r>
-            <w:proofErr w:type="spellEnd"/>
-            <w:r>
-              <w:rPr>
-                <w:rFonts w:ascii="Calibri" w:eastAsia="MS Mincho" w:hAnsi="Calibri" w:cs="Calibri"/>
-                <w:sz w:val="24"/>
-                <w:szCs w:val="24"/>
-              </w:rPr>
-              <w:t xml:space="preserve"> und noch ke</w:t>
+              <w:t>nden und noch ke</w:t>
             </w:r>
             <w:r>
               <w:rPr>
@@ -2475,7 +2374,6 @@
               </w:rPr>
               <w:t xml:space="preserve"> </w:t>
             </w:r>
-            <w:proofErr w:type="spellStart"/>
             <w:r>
               <w:rPr>
                 <w:rFonts w:ascii="Calibri" w:eastAsia="MS Mincho" w:hAnsi="Calibri" w:cs="Calibri"/>
@@ -2484,7 +2382,6 @@
               </w:rPr>
               <w:t>be</w:t>
             </w:r>
-            <w:proofErr w:type="spellEnd"/>
             <w:r>
               <w:rPr>
                 <w:rFonts w:ascii="Calibri" w:eastAsia="MS Mincho" w:hAnsi="Calibri" w:cs="Calibri"/>
@@ -3481,11 +3378,9 @@
             <w:tcW w:w="3076" w:type="dxa"/>
           </w:tcPr>
           <w:p>
-            <w:proofErr w:type="spellStart"/>
             <w:r>
               <w:t>planned</w:t>
             </w:r>
-            <w:proofErr w:type="spellEnd"/>
             <w:r>
               <w:t xml:space="preserve"> UML-Dia</w:t>
             </w:r>
@@ -3519,29 +3414,8 @@
           </w:tcPr>
           <w:p>
             <w:r>
-              <w:t xml:space="preserve">Visual </w:t>
-            </w:r>
-            <w:proofErr w:type="spellStart"/>
-            <w:r>
-              <w:t>changes</w:t>
-            </w:r>
-            <w:proofErr w:type="spellEnd"/>
-            <w:r>
-              <w:t xml:space="preserve"> </w:t>
-            </w:r>
-            <w:proofErr w:type="spellStart"/>
-            <w:r>
-              <w:t>to</w:t>
-            </w:r>
-            <w:proofErr w:type="spellEnd"/>
-            <w:r>
-              <w:t xml:space="preserve"> </w:t>
-            </w:r>
-            <w:proofErr w:type="spellStart"/>
-            <w:r>
-              <w:t>site</w:t>
-            </w:r>
-            <w:proofErr w:type="spellEnd"/>
+              <w:t>Visual changes to site</w:t>
+            </w:r>
           </w:p>
         </w:tc>
         <w:tc>
@@ -3572,13 +3446,8 @@
           </w:tcPr>
           <w:p>
             <w:r>
-              <w:t xml:space="preserve">User </w:t>
-            </w:r>
-            <w:proofErr w:type="spellStart"/>
-            <w:r>
-              <w:t>site</w:t>
-            </w:r>
-            <w:proofErr w:type="spellEnd"/>
+              <w:t>User site</w:t>
+            </w:r>
           </w:p>
         </w:tc>
         <w:tc>
@@ -3609,13 +3478,8 @@
           </w:tcPr>
           <w:p>
             <w:r>
-              <w:t xml:space="preserve">Flight </w:t>
-            </w:r>
-            <w:proofErr w:type="spellStart"/>
-            <w:r>
-              <w:t>site</w:t>
-            </w:r>
-            <w:proofErr w:type="spellEnd"/>
+              <w:t>Flight site</w:t>
+            </w:r>
           </w:p>
         </w:tc>
         <w:tc>
@@ -3651,11 +3515,9 @@
             <w:r>
               <w:t xml:space="preserve"> </w:t>
             </w:r>
-            <w:proofErr w:type="spellStart"/>
             <w:r>
               <w:t>site</w:t>
             </w:r>
-            <w:proofErr w:type="spellEnd"/>
           </w:p>
         </w:tc>
         <w:tc>
@@ -3717,11 +3579,9 @@
             <w:tcW w:w="3076" w:type="dxa"/>
           </w:tcPr>
           <w:p>
-            <w:proofErr w:type="spellStart"/>
             <w:r>
               <w:t>Auditlog</w:t>
             </w:r>
-            <w:proofErr w:type="spellEnd"/>
           </w:p>
         </w:tc>
         <w:tc>
@@ -3751,13 +3611,8 @@
             <w:tcW w:w="3076" w:type="dxa"/>
           </w:tcPr>
           <w:p>
-            <w:proofErr w:type="spellStart"/>
-            <w:r>
-              <w:t>Email</w:t>
-            </w:r>
-            <w:proofErr w:type="spellEnd"/>
-            <w:r>
-              <w:t>-Service</w:t>
+            <w:r>
+              <w:t>Email-Service</w:t>
             </w:r>
           </w:p>
         </w:tc>
@@ -3821,13 +3676,8 @@
           </w:tcPr>
           <w:p>
             <w:r>
-              <w:t>Schedule-</w:t>
-            </w:r>
-            <w:proofErr w:type="spellStart"/>
-            <w:r>
-              <w:t>Calendar</w:t>
-            </w:r>
-            <w:proofErr w:type="spellEnd"/>
+              <w:t>Schedule-Calendar</w:t>
+            </w:r>
           </w:p>
         </w:tc>
         <w:tc>
@@ -3858,21 +3708,8 @@
           </w:tcPr>
           <w:p>
             <w:r>
-              <w:t xml:space="preserve">Bug fixes </w:t>
-            </w:r>
-            <w:proofErr w:type="spellStart"/>
-            <w:r>
-              <w:t>and</w:t>
-            </w:r>
-            <w:proofErr w:type="spellEnd"/>
-            <w:r>
-              <w:t xml:space="preserve"> </w:t>
-            </w:r>
-            <w:proofErr w:type="spellStart"/>
-            <w:r>
-              <w:t>cleanup</w:t>
-            </w:r>
-            <w:proofErr w:type="spellEnd"/>
+              <w:t>Bug fixes and cleanup</w:t>
+            </w:r>
           </w:p>
         </w:tc>
         <w:tc>
@@ -3934,11 +3771,9 @@
             <w:tcW w:w="3076" w:type="dxa"/>
           </w:tcPr>
           <w:p>
-            <w:proofErr w:type="spellStart"/>
             <w:r>
               <w:t>Presentation</w:t>
             </w:r>
-            <w:proofErr w:type="spellEnd"/>
           </w:p>
         </w:tc>
         <w:tc>
@@ -3969,19 +3804,14 @@
       </w:pPr>
     </w:p>
     <w:p>
+      <w:pPr>
+        <w:pStyle w:val="berschrift2"/>
+      </w:pPr>
       <w:bookmarkStart w:id="0" w:name="_GoBack"/>
       <w:bookmarkEnd w:id="0"/>
     </w:p>
-    <w:p>
-      <w:pPr>
-        <w:pStyle w:val="berschrift2"/>
-      </w:pPr>
-      <w:r>
-        <w:t>UML-Diagramm:</w:t>
-      </w:r>
-    </w:p>
     <w:sectPr>
-      <w:footerReference w:type="default" r:id="rId12"/>
+      <w:footerReference w:type="default" r:id="rId11"/>
       <w:pgSz w:w="11906" w:h="16838"/>
       <w:pgMar w:top="1417" w:right="1417" w:bottom="1134" w:left="1417" w:header="708" w:footer="708" w:gutter="0"/>
       <w:pgNumType w:start="0"/>
@@ -3994,7 +3824,7 @@
 </file>
 
 <file path=word/endnotes.xml><?xml version="1.0" encoding="utf-8"?>
-<w:endnotes xmlns:wpc="http://schemas.microsoft.com/office/word/2010/wordprocessingCanvas" xmlns:mc="http://schemas.openxmlformats.org/markup-compatibility/2006" xmlns:o="urn:schemas-microsoft-com:office:office" xmlns:r="http://schemas.openxmlformats.org/officeDocument/2006/relationships" xmlns:m="http://schemas.openxmlformats.org/officeDocument/2006/math" xmlns:v="urn:schemas-microsoft-com:vml" xmlns:wp14="http://schemas.microsoft.com/office/word/2010/wordprocessingDrawing" xmlns:wp="http://schemas.openxmlformats.org/drawingml/2006/wordprocessingDrawing" xmlns:w10="urn:schemas-microsoft-com:office:word" xmlns:w="http://schemas.openxmlformats.org/wordprocessingml/2006/main" xmlns:w14="http://schemas.microsoft.com/office/word/2010/wordml" xmlns:wpg="http://schemas.microsoft.com/office/word/2010/wordprocessingGroup" xmlns:wpi="http://schemas.microsoft.com/office/word/2010/wordprocessingInk" xmlns:wne="http://schemas.microsoft.com/office/word/2006/wordml" xmlns:wps="http://schemas.microsoft.com/office/word/2010/wordprocessingShape" mc:Ignorable="w14 wp14">
+<w:endnotes xmlns:wpc="http://schemas.microsoft.com/office/word/2010/wordprocessingCanvas" xmlns:cx="http://schemas.microsoft.com/office/drawing/2014/chartex" xmlns:cx1="http://schemas.microsoft.com/office/drawing/2015/9/8/chartex" xmlns:cx2="http://schemas.microsoft.com/office/drawing/2015/10/21/chartex" xmlns:cx3="http://schemas.microsoft.com/office/drawing/2016/5/9/chartex" xmlns:cx4="http://schemas.microsoft.com/office/drawing/2016/5/10/chartex" xmlns:cx5="http://schemas.microsoft.com/office/drawing/2016/5/11/chartex" xmlns:cx6="http://schemas.microsoft.com/office/drawing/2016/5/12/chartex" xmlns:cx7="http://schemas.microsoft.com/office/drawing/2016/5/13/chartex" xmlns:cx8="http://schemas.microsoft.com/office/drawing/2016/5/14/chartex" xmlns:mc="http://schemas.openxmlformats.org/markup-compatibility/2006" xmlns:aink="http://schemas.microsoft.com/office/drawing/2016/ink" xmlns:am3d="http://schemas.microsoft.com/office/drawing/2017/model3d" xmlns:o="urn:schemas-microsoft-com:office:office" xmlns:r="http://schemas.openxmlformats.org/officeDocument/2006/relationships" xmlns:m="http://schemas.openxmlformats.org/officeDocument/2006/math" xmlns:v="urn:schemas-microsoft-com:vml" xmlns:wp14="http://schemas.microsoft.com/office/word/2010/wordprocessingDrawing" xmlns:wp="http://schemas.openxmlformats.org/drawingml/2006/wordprocessingDrawing" xmlns:w10="urn:schemas-microsoft-com:office:word" xmlns:w="http://schemas.openxmlformats.org/wordprocessingml/2006/main" xmlns:w14="http://schemas.microsoft.com/office/word/2010/wordml" xmlns:w15="http://schemas.microsoft.com/office/word/2012/wordml" xmlns:w16cid="http://schemas.microsoft.com/office/word/2016/wordml/cid" xmlns:w16se="http://schemas.microsoft.com/office/word/2015/wordml/symex" xmlns:wpg="http://schemas.microsoft.com/office/word/2010/wordprocessingGroup" xmlns:wpi="http://schemas.microsoft.com/office/word/2010/wordprocessingInk" xmlns:wne="http://schemas.microsoft.com/office/word/2006/wordml" xmlns:wps="http://schemas.microsoft.com/office/word/2010/wordprocessingShape" mc:Ignorable="w14 w15 w16se w16cid wp14">
   <w:endnote w:type="separator" w:id="-1">
     <w:p>
       <w:pPr>
@@ -4019,7 +3849,7 @@
 </file>
 
 <file path=word/footer1.xml><?xml version="1.0" encoding="utf-8"?>
-<w:ftr xmlns:wpc="http://schemas.microsoft.com/office/word/2010/wordprocessingCanvas" xmlns:mc="http://schemas.openxmlformats.org/markup-compatibility/2006" xmlns:o="urn:schemas-microsoft-com:office:office" xmlns:r="http://schemas.openxmlformats.org/officeDocument/2006/relationships" xmlns:m="http://schemas.openxmlformats.org/officeDocument/2006/math" xmlns:v="urn:schemas-microsoft-com:vml" xmlns:wp14="http://schemas.microsoft.com/office/word/2010/wordprocessingDrawing" xmlns:wp="http://schemas.openxmlformats.org/drawingml/2006/wordprocessingDrawing" xmlns:w10="urn:schemas-microsoft-com:office:word" xmlns:w="http://schemas.openxmlformats.org/wordprocessingml/2006/main" xmlns:w14="http://schemas.microsoft.com/office/word/2010/wordml" xmlns:wpg="http://schemas.microsoft.com/office/word/2010/wordprocessingGroup" xmlns:wpi="http://schemas.microsoft.com/office/word/2010/wordprocessingInk" xmlns:wne="http://schemas.microsoft.com/office/word/2006/wordml" xmlns:wps="http://schemas.microsoft.com/office/word/2010/wordprocessingShape" mc:Ignorable="w14 wp14">
+<w:ftr xmlns:wpc="http://schemas.microsoft.com/office/word/2010/wordprocessingCanvas" xmlns:cx="http://schemas.microsoft.com/office/drawing/2014/chartex" xmlns:cx1="http://schemas.microsoft.com/office/drawing/2015/9/8/chartex" xmlns:cx2="http://schemas.microsoft.com/office/drawing/2015/10/21/chartex" xmlns:cx3="http://schemas.microsoft.com/office/drawing/2016/5/9/chartex" xmlns:cx4="http://schemas.microsoft.com/office/drawing/2016/5/10/chartex" xmlns:cx5="http://schemas.microsoft.com/office/drawing/2016/5/11/chartex" xmlns:cx6="http://schemas.microsoft.com/office/drawing/2016/5/12/chartex" xmlns:cx7="http://schemas.microsoft.com/office/drawing/2016/5/13/chartex" xmlns:cx8="http://schemas.microsoft.com/office/drawing/2016/5/14/chartex" xmlns:mc="http://schemas.openxmlformats.org/markup-compatibility/2006" xmlns:aink="http://schemas.microsoft.com/office/drawing/2016/ink" xmlns:am3d="http://schemas.microsoft.com/office/drawing/2017/model3d" xmlns:o="urn:schemas-microsoft-com:office:office" xmlns:r="http://schemas.openxmlformats.org/officeDocument/2006/relationships" xmlns:m="http://schemas.openxmlformats.org/officeDocument/2006/math" xmlns:v="urn:schemas-microsoft-com:vml" xmlns:wp14="http://schemas.microsoft.com/office/word/2010/wordprocessingDrawing" xmlns:wp="http://schemas.openxmlformats.org/drawingml/2006/wordprocessingDrawing" xmlns:w10="urn:schemas-microsoft-com:office:word" xmlns:w="http://schemas.openxmlformats.org/wordprocessingml/2006/main" xmlns:w14="http://schemas.microsoft.com/office/word/2010/wordml" xmlns:w15="http://schemas.microsoft.com/office/word/2012/wordml" xmlns:w16cid="http://schemas.microsoft.com/office/word/2016/wordml/cid" xmlns:w16se="http://schemas.microsoft.com/office/word/2015/wordml/symex" xmlns:wpg="http://schemas.microsoft.com/office/word/2010/wordprocessingGroup" xmlns:wpi="http://schemas.microsoft.com/office/word/2010/wordprocessingInk" xmlns:wne="http://schemas.microsoft.com/office/word/2006/wordml" xmlns:wps="http://schemas.microsoft.com/office/word/2010/wordprocessingShape" mc:Ignorable="w14 w15 w16se w16cid wp14">
   <w:p>
     <w:pPr>
       <w:pStyle w:val="Fuzeile"/>
@@ -4082,7 +3912,7 @@
 </file>
 
 <file path=word/footnotes.xml><?xml version="1.0" encoding="utf-8"?>
-<w:footnotes xmlns:wpc="http://schemas.microsoft.com/office/word/2010/wordprocessingCanvas" xmlns:mc="http://schemas.openxmlformats.org/markup-compatibility/2006" xmlns:o="urn:schemas-microsoft-com:office:office" xmlns:r="http://schemas.openxmlformats.org/officeDocument/2006/relationships" xmlns:m="http://schemas.openxmlformats.org/officeDocument/2006/math" xmlns:v="urn:schemas-microsoft-com:vml" xmlns:wp14="http://schemas.microsoft.com/office/word/2010/wordprocessingDrawing" xmlns:wp="http://schemas.openxmlformats.org/drawingml/2006/wordprocessingDrawing" xmlns:w10="urn:schemas-microsoft-com:office:word" xmlns:w="http://schemas.openxmlformats.org/wordprocessingml/2006/main" xmlns:w14="http://schemas.microsoft.com/office/word/2010/wordml" xmlns:wpg="http://schemas.microsoft.com/office/word/2010/wordprocessingGroup" xmlns:wpi="http://schemas.microsoft.com/office/word/2010/wordprocessingInk" xmlns:wne="http://schemas.microsoft.com/office/word/2006/wordml" xmlns:wps="http://schemas.microsoft.com/office/word/2010/wordprocessingShape" mc:Ignorable="w14 wp14">
+<w:footnotes xmlns:wpc="http://schemas.microsoft.com/office/word/2010/wordprocessingCanvas" xmlns:cx="http://schemas.microsoft.com/office/drawing/2014/chartex" xmlns:cx1="http://schemas.microsoft.com/office/drawing/2015/9/8/chartex" xmlns:cx2="http://schemas.microsoft.com/office/drawing/2015/10/21/chartex" xmlns:cx3="http://schemas.microsoft.com/office/drawing/2016/5/9/chartex" xmlns:cx4="http://schemas.microsoft.com/office/drawing/2016/5/10/chartex" xmlns:cx5="http://schemas.microsoft.com/office/drawing/2016/5/11/chartex" xmlns:cx6="http://schemas.microsoft.com/office/drawing/2016/5/12/chartex" xmlns:cx7="http://schemas.microsoft.com/office/drawing/2016/5/13/chartex" xmlns:cx8="http://schemas.microsoft.com/office/drawing/2016/5/14/chartex" xmlns:mc="http://schemas.openxmlformats.org/markup-compatibility/2006" xmlns:aink="http://schemas.microsoft.com/office/drawing/2016/ink" xmlns:am3d="http://schemas.microsoft.com/office/drawing/2017/model3d" xmlns:o="urn:schemas-microsoft-com:office:office" xmlns:r="http://schemas.openxmlformats.org/officeDocument/2006/relationships" xmlns:m="http://schemas.openxmlformats.org/officeDocument/2006/math" xmlns:v="urn:schemas-microsoft-com:vml" xmlns:wp14="http://schemas.microsoft.com/office/word/2010/wordprocessingDrawing" xmlns:wp="http://schemas.openxmlformats.org/drawingml/2006/wordprocessingDrawing" xmlns:w10="urn:schemas-microsoft-com:office:word" xmlns:w="http://schemas.openxmlformats.org/wordprocessingml/2006/main" xmlns:w14="http://schemas.microsoft.com/office/word/2010/wordml" xmlns:w15="http://schemas.microsoft.com/office/word/2012/wordml" xmlns:w16cid="http://schemas.microsoft.com/office/word/2016/wordml/cid" xmlns:w16se="http://schemas.microsoft.com/office/word/2015/wordml/symex" xmlns:wpg="http://schemas.microsoft.com/office/word/2010/wordprocessingGroup" xmlns:wpi="http://schemas.microsoft.com/office/word/2010/wordprocessingInk" xmlns:wne="http://schemas.microsoft.com/office/word/2006/wordml" xmlns:wps="http://schemas.microsoft.com/office/word/2010/wordprocessingShape" mc:Ignorable="w14 w15 w16se w16cid wp14">
   <w:footnote w:type="separator" w:id="-1">
     <w:p>
       <w:pPr>
@@ -4107,8 +3937,8 @@
 </file>
 
 <file path=word/numbering.xml><?xml version="1.0" encoding="utf-8"?>
-<w:numbering xmlns:wpc="http://schemas.microsoft.com/office/word/2010/wordprocessingCanvas" xmlns:mc="http://schemas.openxmlformats.org/markup-compatibility/2006" xmlns:o="urn:schemas-microsoft-com:office:office" xmlns:r="http://schemas.openxmlformats.org/officeDocument/2006/relationships" xmlns:m="http://schemas.openxmlformats.org/officeDocument/2006/math" xmlns:v="urn:schemas-microsoft-com:vml" xmlns:wp14="http://schemas.microsoft.com/office/word/2010/wordprocessingDrawing" xmlns:wp="http://schemas.openxmlformats.org/drawingml/2006/wordprocessingDrawing" xmlns:w10="urn:schemas-microsoft-com:office:word" xmlns:w="http://schemas.openxmlformats.org/wordprocessingml/2006/main" xmlns:w14="http://schemas.microsoft.com/office/word/2010/wordml" xmlns:wpg="http://schemas.microsoft.com/office/word/2010/wordprocessingGroup" xmlns:wpi="http://schemas.microsoft.com/office/word/2010/wordprocessingInk" xmlns:wne="http://schemas.microsoft.com/office/word/2006/wordml" xmlns:wps="http://schemas.microsoft.com/office/word/2010/wordprocessingShape" mc:Ignorable="w14 wp14">
-  <w:abstractNum w:abstractNumId="0">
+<w:numbering xmlns:wpc="http://schemas.microsoft.com/office/word/2010/wordprocessingCanvas" xmlns:cx="http://schemas.microsoft.com/office/drawing/2014/chartex" xmlns:cx1="http://schemas.microsoft.com/office/drawing/2015/9/8/chartex" xmlns:cx2="http://schemas.microsoft.com/office/drawing/2015/10/21/chartex" xmlns:cx3="http://schemas.microsoft.com/office/drawing/2016/5/9/chartex" xmlns:cx4="http://schemas.microsoft.com/office/drawing/2016/5/10/chartex" xmlns:cx5="http://schemas.microsoft.com/office/drawing/2016/5/11/chartex" xmlns:cx6="http://schemas.microsoft.com/office/drawing/2016/5/12/chartex" xmlns:cx7="http://schemas.microsoft.com/office/drawing/2016/5/13/chartex" xmlns:cx8="http://schemas.microsoft.com/office/drawing/2016/5/14/chartex" xmlns:mc="http://schemas.openxmlformats.org/markup-compatibility/2006" xmlns:aink="http://schemas.microsoft.com/office/drawing/2016/ink" xmlns:am3d="http://schemas.microsoft.com/office/drawing/2017/model3d" xmlns:o="urn:schemas-microsoft-com:office:office" xmlns:r="http://schemas.openxmlformats.org/officeDocument/2006/relationships" xmlns:m="http://schemas.openxmlformats.org/officeDocument/2006/math" xmlns:v="urn:schemas-microsoft-com:vml" xmlns:wp14="http://schemas.microsoft.com/office/word/2010/wordprocessingDrawing" xmlns:wp="http://schemas.openxmlformats.org/drawingml/2006/wordprocessingDrawing" xmlns:w10="urn:schemas-microsoft-com:office:word" xmlns:w="http://schemas.openxmlformats.org/wordprocessingml/2006/main" xmlns:w14="http://schemas.microsoft.com/office/word/2010/wordml" xmlns:w15="http://schemas.microsoft.com/office/word/2012/wordml" xmlns:w16cid="http://schemas.microsoft.com/office/word/2016/wordml/cid" xmlns:w16se="http://schemas.microsoft.com/office/word/2015/wordml/symex" xmlns:wpg="http://schemas.microsoft.com/office/word/2010/wordprocessingGroup" xmlns:wpi="http://schemas.microsoft.com/office/word/2010/wordprocessingInk" xmlns:wne="http://schemas.microsoft.com/office/word/2006/wordml" xmlns:wps="http://schemas.microsoft.com/office/word/2010/wordprocessingShape" mc:Ignorable="w14 w15 w16se w16cid wp14">
+  <w:abstractNum w:abstractNumId="0" w15:restartNumberingAfterBreak="0">
     <w:nsid w:val="FFFFFF7C"/>
     <w:multiLevelType w:val="singleLevel"/>
     <w:tmpl w:val="9368779C"/>
@@ -4125,7 +3955,7 @@
       </w:pPr>
     </w:lvl>
   </w:abstractNum>
-  <w:abstractNum w:abstractNumId="1">
+  <w:abstractNum w:abstractNumId="1" w15:restartNumberingAfterBreak="0">
     <w:nsid w:val="FFFFFF7D"/>
     <w:multiLevelType w:val="singleLevel"/>
     <w:tmpl w:val="BC58FF74"/>
@@ -4142,7 +3972,7 @@
       </w:pPr>
     </w:lvl>
   </w:abstractNum>
-  <w:abstractNum w:abstractNumId="2">
+  <w:abstractNum w:abstractNumId="2" w15:restartNumberingAfterBreak="0">
     <w:nsid w:val="FFFFFF7E"/>
     <w:multiLevelType w:val="singleLevel"/>
     <w:tmpl w:val="59EAD85A"/>
@@ -4159,7 +3989,7 @@
       </w:pPr>
     </w:lvl>
   </w:abstractNum>
-  <w:abstractNum w:abstractNumId="3">
+  <w:abstractNum w:abstractNumId="3" w15:restartNumberingAfterBreak="0">
     <w:nsid w:val="FFFFFF7F"/>
     <w:multiLevelType w:val="singleLevel"/>
     <w:tmpl w:val="5FD84DD6"/>
@@ -4176,7 +4006,7 @@
       </w:pPr>
     </w:lvl>
   </w:abstractNum>
-  <w:abstractNum w:abstractNumId="4">
+  <w:abstractNum w:abstractNumId="4" w15:restartNumberingAfterBreak="0">
     <w:nsid w:val="FFFFFF80"/>
     <w:multiLevelType w:val="singleLevel"/>
     <w:tmpl w:val="A1F840CA"/>
@@ -4196,7 +4026,7 @@
       </w:rPr>
     </w:lvl>
   </w:abstractNum>
-  <w:abstractNum w:abstractNumId="5">
+  <w:abstractNum w:abstractNumId="5" w15:restartNumberingAfterBreak="0">
     <w:nsid w:val="FFFFFF81"/>
     <w:multiLevelType w:val="singleLevel"/>
     <w:tmpl w:val="3BFCA612"/>
@@ -4216,7 +4046,7 @@
       </w:rPr>
     </w:lvl>
   </w:abstractNum>
-  <w:abstractNum w:abstractNumId="6">
+  <w:abstractNum w:abstractNumId="6" w15:restartNumberingAfterBreak="0">
     <w:nsid w:val="FFFFFF82"/>
     <w:multiLevelType w:val="singleLevel"/>
     <w:tmpl w:val="05862B08"/>
@@ -4236,7 +4066,7 @@
       </w:rPr>
     </w:lvl>
   </w:abstractNum>
-  <w:abstractNum w:abstractNumId="7">
+  <w:abstractNum w:abstractNumId="7" w15:restartNumberingAfterBreak="0">
     <w:nsid w:val="FFFFFF83"/>
     <w:multiLevelType w:val="singleLevel"/>
     <w:tmpl w:val="1DD617C0"/>
@@ -4256,7 +4086,7 @@
       </w:rPr>
     </w:lvl>
   </w:abstractNum>
-  <w:abstractNum w:abstractNumId="8">
+  <w:abstractNum w:abstractNumId="8" w15:restartNumberingAfterBreak="0">
     <w:nsid w:val="FFFFFF88"/>
     <w:multiLevelType w:val="singleLevel"/>
     <w:tmpl w:val="AA6C67EC"/>
@@ -4273,7 +4103,7 @@
       </w:pPr>
     </w:lvl>
   </w:abstractNum>
-  <w:abstractNum w:abstractNumId="9">
+  <w:abstractNum w:abstractNumId="9" w15:restartNumberingAfterBreak="0">
     <w:nsid w:val="FFFFFF89"/>
     <w:multiLevelType w:val="singleLevel"/>
     <w:tmpl w:val="4E9AC634"/>
@@ -4293,7 +4123,7 @@
       </w:rPr>
     </w:lvl>
   </w:abstractNum>
-  <w:abstractNum w:abstractNumId="10">
+  <w:abstractNum w:abstractNumId="10" w15:restartNumberingAfterBreak="0">
     <w:nsid w:val="FFFFFFFE"/>
     <w:multiLevelType w:val="singleLevel"/>
     <w:tmpl w:val="96C0E2C6"/>
@@ -4303,7 +4133,7 @@
       <w:lvlJc w:val="left"/>
     </w:lvl>
   </w:abstractNum>
-  <w:abstractNum w:abstractNumId="11">
+  <w:abstractNum w:abstractNumId="11" w15:restartNumberingAfterBreak="0">
     <w:nsid w:val="11B63593"/>
     <w:multiLevelType w:val="hybridMultilevel"/>
     <w:tmpl w:val="D7AC70B2"/>
@@ -4416,7 +4246,7 @@
       </w:rPr>
     </w:lvl>
   </w:abstractNum>
-  <w:abstractNum w:abstractNumId="12">
+  <w:abstractNum w:abstractNumId="12" w15:restartNumberingAfterBreak="0">
     <w:nsid w:val="1935369A"/>
     <w:multiLevelType w:val="hybridMultilevel"/>
     <w:tmpl w:val="06F2AC48"/>
@@ -4529,7 +4359,7 @@
       </w:rPr>
     </w:lvl>
   </w:abstractNum>
-  <w:abstractNum w:abstractNumId="13">
+  <w:abstractNum w:abstractNumId="13" w15:restartNumberingAfterBreak="0">
     <w:nsid w:val="2EC32C64"/>
     <w:multiLevelType w:val="hybridMultilevel"/>
     <w:tmpl w:val="CCA6B4AE"/>
@@ -4641,7 +4471,7 @@
       </w:rPr>
     </w:lvl>
   </w:abstractNum>
-  <w:abstractNum w:abstractNumId="14">
+  <w:abstractNum w:abstractNumId="14" w15:restartNumberingAfterBreak="0">
     <w:nsid w:val="4DED4D33"/>
     <w:multiLevelType w:val="hybridMultilevel"/>
     <w:tmpl w:val="0DB89A20"/>
@@ -4755,7 +4585,7 @@
       </w:rPr>
     </w:lvl>
   </w:abstractNum>
-  <w:abstractNum w:abstractNumId="15">
+  <w:abstractNum w:abstractNumId="15" w15:restartNumberingAfterBreak="0">
     <w:nsid w:val="646121E7"/>
     <w:multiLevelType w:val="hybridMultilevel"/>
     <w:tmpl w:val="9B28F86C"/>
@@ -4931,7 +4761,7 @@
 </file>
 
 <file path=word/styles.xml><?xml version="1.0" encoding="utf-8"?>
-<w:styles xmlns:mc="http://schemas.openxmlformats.org/markup-compatibility/2006" xmlns:r="http://schemas.openxmlformats.org/officeDocument/2006/relationships" xmlns:w="http://schemas.openxmlformats.org/wordprocessingml/2006/main" xmlns:w14="http://schemas.microsoft.com/office/word/2010/wordml" mc:Ignorable="w14">
+<w:styles xmlns:mc="http://schemas.openxmlformats.org/markup-compatibility/2006" xmlns:r="http://schemas.openxmlformats.org/officeDocument/2006/relationships" xmlns:w="http://schemas.openxmlformats.org/wordprocessingml/2006/main" xmlns:w14="http://schemas.microsoft.com/office/word/2010/wordml" xmlns:w15="http://schemas.microsoft.com/office/word/2012/wordml" xmlns:w16cid="http://schemas.microsoft.com/office/word/2016/wordml/cid" xmlns:w16se="http://schemas.microsoft.com/office/word/2015/wordml/symex" mc:Ignorable="w14 w15 w16se w16cid">
   <w:docDefaults>
     <w:rPrDefault>
       <w:rPr>
@@ -4947,917 +4777,383 @@
       </w:pPr>
     </w:pPrDefault>
   </w:docDefaults>
-  <w:latentStyles w:defLockedState="0" w:defUIPriority="99" w:defSemiHidden="1" w:defUnhideWhenUsed="1" w:defQFormat="0" w:count="267">
-    <w:lsdException w:name="Normal" w:semiHidden="0" w:uiPriority="0" w:unhideWhenUsed="0" w:qFormat="1"/>
-    <w:lsdException w:name="heading 1" w:semiHidden="0" w:uiPriority="9" w:unhideWhenUsed="0" w:qFormat="1"/>
-    <w:lsdException w:name="heading 2" w:uiPriority="9" w:qFormat="1"/>
-    <w:lsdException w:name="heading 3" w:uiPriority="9" w:qFormat="1"/>
-    <w:lsdException w:name="heading 4" w:uiPriority="9" w:qFormat="1"/>
-    <w:lsdException w:name="heading 5" w:uiPriority="9" w:qFormat="1"/>
-    <w:lsdException w:name="heading 6" w:uiPriority="9" w:qFormat="1"/>
-    <w:lsdException w:name="heading 7" w:uiPriority="9" w:qFormat="1"/>
-    <w:lsdException w:name="heading 8" w:uiPriority="9" w:qFormat="1"/>
-    <w:lsdException w:name="heading 9" w:uiPriority="9" w:qFormat="1"/>
-    <w:lsdException w:name="toc 1" w:uiPriority="39"/>
-    <w:lsdException w:name="toc 2" w:uiPriority="39"/>
-    <w:lsdException w:name="toc 3" w:uiPriority="39"/>
-    <w:lsdException w:name="toc 4" w:uiPriority="39"/>
-    <w:lsdException w:name="toc 5" w:uiPriority="39"/>
-    <w:lsdException w:name="toc 6" w:uiPriority="39"/>
-    <w:lsdException w:name="toc 7" w:uiPriority="39"/>
-    <w:lsdException w:name="toc 8" w:uiPriority="39"/>
-    <w:lsdException w:name="toc 9" w:uiPriority="39"/>
-    <w:lsdException w:name="footer" w:uiPriority="0"/>
-    <w:lsdException w:name="caption" w:uiPriority="35" w:qFormat="1"/>
-    <w:lsdException w:name="Title" w:semiHidden="0" w:uiPriority="10" w:unhideWhenUsed="0" w:qFormat="1"/>
-    <w:lsdException w:name="Default Paragraph Font" w:uiPriority="1"/>
-    <w:lsdException w:name="Subtitle" w:semiHidden="0" w:uiPriority="11" w:unhideWhenUsed="0" w:qFormat="1"/>
-    <w:lsdException w:name="Hyperlink" w:uiPriority="0"/>
-    <w:lsdException w:name="Strong" w:semiHidden="0" w:uiPriority="22" w:unhideWhenUsed="0" w:qFormat="1"/>
-    <w:lsdException w:name="Emphasis" w:semiHidden="0" w:uiPriority="20" w:unhideWhenUsed="0" w:qFormat="1"/>
-    <w:lsdException w:name="Table Grid" w:semiHidden="0" w:uiPriority="39" w:unhideWhenUsed="0"/>
-    <w:lsdException w:name="Placeholder Text" w:unhideWhenUsed="0"/>
-    <w:lsdException w:name="No Spacing" w:semiHidden="0" w:uiPriority="1" w:unhideWhenUsed="0" w:qFormat="1"/>
-    <w:lsdException w:name="Light Shading" w:semiHidden="0" w:uiPriority="60" w:unhideWhenUsed="0"/>
-    <w:lsdException w:name="Light List" w:semiHidden="0" w:uiPriority="61" w:unhideWhenUsed="0"/>
-    <w:lsdException w:name="Light Grid" w:semiHidden="0" w:uiPriority="62" w:unhideWhenUsed="0"/>
-    <w:lsdException w:name="Medium Shading 1" w:semiHidden="0" w:uiPriority="63" w:unhideWhenUsed="0"/>
-    <w:lsdException w:name="Medium Shading 2" w:semiHidden="0" w:uiPriority="64" w:unhideWhenUsed="0"/>
-    <w:lsdException w:name="Medium List 1" w:semiHidden="0" w:uiPriority="65" w:unhideWhenUsed="0"/>
-    <w:lsdException w:name="Medium List 2" w:semiHidden="0" w:uiPriority="66" w:unhideWhenUsed="0"/>
-    <w:lsdException w:name="Medium Grid 1" w:semiHidden="0" w:uiPriority="67" w:unhideWhenUsed="0"/>
-    <w:lsdException w:name="Medium Grid 2" w:semiHidden="0" w:uiPriority="68" w:unhideWhenUsed="0"/>
-    <w:lsdException w:name="Medium Grid 3" w:semiHidden="0" w:uiPriority="69" w:unhideWhenUsed="0"/>
-    <w:lsdException w:name="Dark List" w:semiHidden="0" w:uiPriority="70" w:unhideWhenUsed="0"/>
-    <w:lsdException w:name="Colorful Shading" w:semiHidden="0" w:uiPriority="71" w:unhideWhenUsed="0"/>
-    <w:lsdException w:name="Colorful List" w:semiHidden="0" w:uiPriority="72" w:unhideWhenUsed="0"/>
-    <w:lsdException w:name="Colorful Grid" w:semiHidden="0" w:uiPriority="73" w:unhideWhenUsed="0"/>
-    <w:lsdException w:name="Light Shading Accent 1" w:semiHidden="0" w:uiPriority="60" w:unhideWhenUsed="0"/>
-    <w:lsdException w:name="Light List Accent 1" w:semiHidden="0" w:uiPriority="61" w:unhideWhenUsed="0"/>
-    <w:lsdException w:name="Light Grid Accent 1" w:semiHidden="0" w:uiPriority="62" w:unhideWhenUsed="0"/>
-    <w:lsdException w:name="Medium Shading 1 Accent 1" w:semiHidden="0" w:uiPriority="63" w:unhideWhenUsed="0"/>
-    <w:lsdException w:name="Medium Shading 2 Accent 1" w:semiHidden="0" w:uiPriority="64" w:unhideWhenUsed="0"/>
-    <w:lsdException w:name="Medium List 1 Accent 1" w:semiHidden="0" w:uiPriority="65" w:unhideWhenUsed="0"/>
-    <w:lsdException w:name="Revision" w:unhideWhenUsed="0"/>
-    <w:lsdException w:name="List Paragraph" w:semiHidden="0" w:uiPriority="34" w:unhideWhenUsed="0" w:qFormat="1"/>
-    <w:lsdException w:name="Quote" w:semiHidden="0" w:uiPriority="29" w:unhideWhenUsed="0" w:qFormat="1"/>
-    <w:lsdException w:name="Intense Quote" w:semiHidden="0" w:uiPriority="30" w:unhideWhenUsed="0" w:qFormat="1"/>
-    <w:lsdException w:name="Medium List 2 Accent 1" w:semiHidden="0" w:uiPriority="66" w:unhideWhenUsed="0"/>
-    <w:lsdException w:name="Medium Grid 1 Accent 1" w:semiHidden="0" w:uiPriority="67" w:unhideWhenUsed="0"/>
-    <w:lsdException w:name="Medium Grid 2 Accent 1" w:semiHidden="0" w:uiPriority="68" w:unhideWhenUsed="0"/>
-    <w:lsdException w:name="Medium Grid 3 Accent 1" w:semiHidden="0" w:uiPriority="69" w:unhideWhenUsed="0"/>
-    <w:lsdException w:name="Dark List Accent 1" w:semiHidden="0" w:uiPriority="70" w:unhideWhenUsed="0"/>
-    <w:lsdException w:name="Colorful Shading Accent 1" w:semiHidden="0" w:uiPriority="71" w:unhideWhenUsed="0"/>
-    <w:lsdException w:name="Colorful List Accent 1" w:semiHidden="0" w:uiPriority="72" w:unhideWhenUsed="0"/>
-    <w:lsdException w:name="Colorful Grid Accent 1" w:semiHidden="0" w:uiPriority="73" w:unhideWhenUsed="0"/>
-    <w:lsdException w:name="Light Shading Accent 2" w:semiHidden="0" w:uiPriority="60" w:unhideWhenUsed="0"/>
-    <w:lsdException w:name="Light List Accent 2" w:semiHidden="0" w:uiPriority="61" w:unhideWhenUsed="0"/>
-    <w:lsdException w:name="Light Grid Accent 2" w:semiHidden="0" w:uiPriority="62" w:unhideWhenUsed="0"/>
-    <w:lsdException w:name="Medium Shading 1 Accent 2" w:semiHidden="0" w:uiPriority="63" w:unhideWhenUsed="0"/>
-    <w:lsdException w:name="Medium Shading 2 Accent 2" w:semiHidden="0" w:uiPriority="64" w:unhideWhenUsed="0"/>
-    <w:lsdException w:name="Medium List 1 Accent 2" w:semiHidden="0" w:uiPriority="65" w:unhideWhenUsed="0"/>
-    <w:lsdException w:name="Medium List 2 Accent 2" w:semiHidden="0" w:uiPriority="66" w:unhideWhenUsed="0"/>
-    <w:lsdException w:name="Medium Grid 1 Accent 2" w:semiHidden="0" w:uiPriority="67" w:unhideWhenUsed="0"/>
-    <w:lsdException w:name="Medium Grid 2 Accent 2" w:semiHidden="0" w:uiPriority="68" w:unhideWhenUsed="0"/>
-    <w:lsdException w:name="Medium Grid 3 Accent 2" w:semiHidden="0" w:uiPriority="69" w:unhideWhenUsed="0"/>
-    <w:lsdException w:name="Dark List Accent 2" w:semiHidden="0" w:uiPriority="70" w:unhideWhenUsed="0"/>
-    <w:lsdException w:name="Colorful Shading Accent 2" w:semiHidden="0" w:uiPriority="71" w:unhideWhenUsed="0"/>
-    <w:lsdException w:name="Colorful List Accent 2" w:semiHidden="0" w:uiPriority="72" w:unhideWhenUsed="0"/>
-    <w:lsdException w:name="Colorful Grid Accent 2" w:semiHidden="0" w:uiPriority="73" w:unhideWhenUsed="0"/>
-    <w:lsdException w:name="Light Shading Accent 3" w:semiHidden="0" w:uiPriority="60" w:unhideWhenUsed="0"/>
-    <w:lsdException w:name="Light List Accent 3" w:semiHidden="0" w:uiPriority="61" w:unhideWhenUsed="0"/>
-    <w:lsdException w:name="Light Grid Accent 3" w:semiHidden="0" w:uiPriority="62" w:unhideWhenUsed="0"/>
-    <w:lsdException w:name="Medium Shading 1 Accent 3" w:semiHidden="0" w:uiPriority="63" w:unhideWhenUsed="0"/>
-    <w:lsdException w:name="Medium Shading 2 Accent 3" w:semiHidden="0" w:uiPriority="64" w:unhideWhenUsed="0"/>
-    <w:lsdException w:name="Medium List 1 Accent 3" w:semiHidden="0" w:uiPriority="65" w:unhideWhenUsed="0"/>
-    <w:lsdException w:name="Medium List 2 Accent 3" w:semiHidden="0" w:uiPriority="66" w:unhideWhenUsed="0"/>
-    <w:lsdException w:name="Medium Grid 1 Accent 3" w:semiHidden="0" w:uiPriority="67" w:unhideWhenUsed="0"/>
-    <w:lsdException w:name="Medium Grid 2 Accent 3" w:semiHidden="0" w:uiPriority="68" w:unhideWhenUsed="0"/>
-    <w:lsdException w:name="Medium Grid 3 Accent 3" w:semiHidden="0" w:uiPriority="69" w:unhideWhenUsed="0"/>
-    <w:lsdException w:name="Dark List Accent 3" w:semiHidden="0" w:uiPriority="70" w:unhideWhenUsed="0"/>
-    <w:lsdException w:name="Colorful Shading Accent 3" w:semiHidden="0" w:uiPriority="71" w:unhideWhenUsed="0"/>
-    <w:lsdException w:name="Colorful List Accent 3" w:semiHidden="0" w:uiPriority="72" w:unhideWhenUsed="0"/>
-    <w:lsdException w:name="Colorful Grid Accent 3" w:semiHidden="0" w:uiPriority="73" w:unhideWhenUsed="0"/>
-    <w:lsdException w:name="Light Shading Accent 4" w:semiHidden="0" w:uiPriority="60" w:unhideWhenUsed="0"/>
-    <w:lsdException w:name="Light List Accent 4" w:semiHidden="0" w:uiPriority="61" w:unhideWhenUsed="0"/>
-    <w:lsdException w:name="Light Grid Accent 4" w:semiHidden="0" w:uiPriority="62" w:unhideWhenUsed="0"/>
-    <w:lsdException w:name="Medium Shading 1 Accent 4" w:semiHidden="0" w:uiPriority="63" w:unhideWhenUsed="0"/>
-    <w:lsdException w:name="Medium Shading 2 Accent 4" w:semiHidden="0" w:uiPriority="64" w:unhideWhenUsed="0"/>
-    <w:lsdException w:name="Medium List 1 Accent 4" w:semiHidden="0" w:uiPriority="65" w:unhideWhenUsed="0"/>
-    <w:lsdException w:name="Medium List 2 Accent 4" w:semiHidden="0" w:uiPriority="66" w:unhideWhenUsed="0"/>
-    <w:lsdException w:name="Medium Grid 1 Accent 4" w:semiHidden="0" w:uiPriority="67" w:unhideWhenUsed="0"/>
-    <w:lsdException w:name="Medium Grid 2 Accent 4" w:semiHidden="0" w:uiPriority="68" w:unhideWhenUsed="0"/>
-    <w:lsdException w:name="Medium Grid 3 Accent 4" w:semiHidden="0" w:uiPriority="69" w:unhideWhenUsed="0"/>
-    <w:lsdException w:name="Dark List Accent 4" w:semiHidden="0" w:uiPriority="70" w:unhideWhenUsed="0"/>
-    <w:lsdException w:name="Colorful Shading Accent 4" w:semiHidden="0" w:uiPriority="71" w:unhideWhenUsed="0"/>
-    <w:lsdException w:name="Colorful List Accent 4" w:semiHidden="0" w:uiPriority="72" w:unhideWhenUsed="0"/>
-    <w:lsdException w:name="Colorful Grid Accent 4" w:semiHidden="0" w:uiPriority="73" w:unhideWhenUsed="0"/>
-    <w:lsdException w:name="Light Shading Accent 5" w:semiHidden="0" w:uiPriority="60" w:unhideWhenUsed="0"/>
-    <w:lsdException w:name="Light List Accent 5" w:semiHidden="0" w:uiPriority="61" w:unhideWhenUsed="0"/>
-    <w:lsdException w:name="Light Grid Accent 5" w:semiHidden="0" w:uiPriority="62" w:unhideWhenUsed="0"/>
-    <w:lsdException w:name="Medium Shading 1 Accent 5" w:semiHidden="0" w:uiPriority="63" w:unhideWhenUsed="0"/>
-    <w:lsdException w:name="Medium Shading 2 Accent 5" w:semiHidden="0" w:uiPriority="64" w:unhideWhenUsed="0"/>
-    <w:lsdException w:name="Medium List 1 Accent 5" w:semiHidden="0" w:uiPriority="65" w:unhideWhenUsed="0"/>
-    <w:lsdException w:name="Medium List 2 Accent 5" w:semiHidden="0" w:uiPriority="66" w:unhideWhenUsed="0"/>
-    <w:lsdException w:name="Medium Grid 1 Accent 5" w:semiHidden="0" w:uiPriority="67" w:unhideWhenUsed="0"/>
-    <w:lsdException w:name="Medium Grid 2 Accent 5" w:semiHidden="0" w:uiPriority="68" w:unhideWhenUsed="0"/>
-    <w:lsdException w:name="Medium Grid 3 Accent 5" w:semiHidden="0" w:uiPriority="69" w:unhideWhenUsed="0"/>
-    <w:lsdException w:name="Dark List Accent 5" w:semiHidden="0" w:uiPriority="70" w:unhideWhenUsed="0"/>
-    <w:lsdException w:name="Colorful Shading Accent 5" w:semiHidden="0" w:uiPriority="71" w:unhideWhenUsed="0"/>
-    <w:lsdException w:name="Colorful List Accent 5" w:semiHidden="0" w:uiPriority="72" w:unhideWhenUsed="0"/>
-    <w:lsdException w:name="Colorful Grid Accent 5" w:semiHidden="0" w:uiPriority="73" w:unhideWhenUsed="0"/>
-    <w:lsdException w:name="Light Shading Accent 6" w:semiHidden="0" w:uiPriority="60" w:unhideWhenUsed="0"/>
-    <w:lsdException w:name="Light List Accent 6" w:semiHidden="0" w:uiPriority="61" w:unhideWhenUsed="0"/>
-    <w:lsdException w:name="Light Grid Accent 6" w:semiHidden="0" w:uiPriority="62" w:unhideWhenUsed="0"/>
-    <w:lsdException w:name="Medium Shading 1 Accent 6" w:semiHidden="0" w:uiPriority="63" w:unhideWhenUsed="0"/>
-    <w:lsdException w:name="Medium Shading 2 Accent 6" w:semiHidden="0" w:uiPriority="64" w:unhideWhenUsed="0"/>
-    <w:lsdException w:name="Medium List 1 Accent 6" w:semiHidden="0" w:uiPriority="65" w:unhideWhenUsed="0"/>
-    <w:lsdException w:name="Medium List 2 Accent 6" w:semiHidden="0" w:uiPriority="66" w:unhideWhenUsed="0"/>
-    <w:lsdException w:name="Medium Grid 1 Accent 6" w:semiHidden="0" w:uiPriority="67" w:unhideWhenUsed="0"/>
-    <w:lsdException w:name="Medium Grid 2 Accent 6" w:semiHidden="0" w:uiPriority="68" w:unhideWhenUsed="0"/>
-    <w:lsdException w:name="Medium Grid 3 Accent 6" w:semiHidden="0" w:uiPriority="69" w:unhideWhenUsed="0"/>
-    <w:lsdException w:name="Dark List Accent 6" w:semiHidden="0" w:uiPriority="70" w:unhideWhenUsed="0"/>
-    <w:lsdException w:name="Colorful Shading Accent 6" w:semiHidden="0" w:uiPriority="71" w:unhideWhenUsed="0"/>
-    <w:lsdException w:name="Colorful List Accent 6" w:semiHidden="0" w:uiPriority="72" w:unhideWhenUsed="0"/>
-    <w:lsdException w:name="Colorful Grid Accent 6" w:semiHidden="0" w:uiPriority="73" w:unhideWhenUsed="0"/>
-    <w:lsdException w:name="Subtle Emphasis" w:semiHidden="0" w:uiPriority="19" w:unhideWhenUsed="0" w:qFormat="1"/>
-    <w:lsdException w:name="Intense Emphasis" w:semiHidden="0" w:uiPriority="21" w:unhideWhenUsed="0" w:qFormat="1"/>
-    <w:lsdException w:name="Subtle Reference" w:semiHidden="0" w:uiPriority="31" w:unhideWhenUsed="0" w:qFormat="1"/>
-    <w:lsdException w:name="Intense Reference" w:semiHidden="0" w:uiPriority="32" w:unhideWhenUsed="0" w:qFormat="1"/>
-    <w:lsdException w:name="Book Title" w:semiHidden="0" w:uiPriority="33" w:unhideWhenUsed="0" w:qFormat="1"/>
-    <w:lsdException w:name="Bibliography" w:uiPriority="37"/>
-    <w:lsdException w:name="TOC Heading" w:uiPriority="39" w:qFormat="1"/>
-  </w:latentStyles>
-  <w:style w:type="paragraph" w:default="1" w:styleId="Standard">
-    <w:name w:val="Normal"/>
-    <w:qFormat/>
-    <w:rsid w:val="0026461A"/>
-  </w:style>
-  <w:style w:type="paragraph" w:styleId="berschrift1">
-    <w:name w:val="heading 1"/>
-    <w:basedOn w:val="Standard"/>
-    <w:next w:val="Standard"/>
-    <w:link w:val="berschrift1Zchn"/>
-    <w:uiPriority w:val="9"/>
-    <w:qFormat/>
-    <w:rsid w:val="00317969"/>
-    <w:pPr>
-      <w:keepNext/>
-      <w:keepLines/>
-      <w:spacing w:before="240" w:after="0"/>
-      <w:outlineLvl w:val="0"/>
-    </w:pPr>
-    <w:rPr>
-      <w:rFonts w:asciiTheme="majorHAnsi" w:eastAsiaTheme="majorEastAsia" w:hAnsiTheme="majorHAnsi" w:cstheme="majorBidi"/>
-      <w:color w:val="2E74B5" w:themeColor="accent1" w:themeShade="BF"/>
-      <w:sz w:val="32"/>
-      <w:szCs w:val="32"/>
-    </w:rPr>
-  </w:style>
-  <w:style w:type="paragraph" w:styleId="berschrift2">
-    <w:name w:val="heading 2"/>
-    <w:basedOn w:val="Standard"/>
-    <w:next w:val="Standard"/>
-    <w:link w:val="berschrift2Zchn"/>
-    <w:uiPriority w:val="9"/>
-    <w:unhideWhenUsed/>
-    <w:qFormat/>
-    <w:rsid w:val="007E6975"/>
-    <w:pPr>
-      <w:keepNext/>
-      <w:keepLines/>
-      <w:spacing w:before="40" w:after="0"/>
-      <w:outlineLvl w:val="1"/>
-    </w:pPr>
-    <w:rPr>
-      <w:rFonts w:asciiTheme="majorHAnsi" w:eastAsiaTheme="majorEastAsia" w:hAnsiTheme="majorHAnsi" w:cstheme="majorBidi"/>
-      <w:color w:val="2E74B5" w:themeColor="accent1" w:themeShade="BF"/>
-      <w:sz w:val="26"/>
-      <w:szCs w:val="26"/>
-    </w:rPr>
-  </w:style>
-  <w:style w:type="paragraph" w:styleId="berschrift3">
-    <w:name w:val="heading 3"/>
-    <w:basedOn w:val="Standard"/>
-    <w:next w:val="Standard"/>
-    <w:link w:val="berschrift3Zchn"/>
-    <w:uiPriority w:val="9"/>
-    <w:unhideWhenUsed/>
-    <w:qFormat/>
-    <w:rsid w:val="007E6975"/>
-    <w:pPr>
-      <w:keepNext/>
-      <w:keepLines/>
-      <w:spacing w:before="40" w:after="0"/>
-      <w:outlineLvl w:val="2"/>
-    </w:pPr>
-    <w:rPr>
-      <w:rFonts w:asciiTheme="majorHAnsi" w:eastAsiaTheme="majorEastAsia" w:hAnsiTheme="majorHAnsi" w:cstheme="majorBidi"/>
-      <w:color w:val="1F4D78" w:themeColor="accent1" w:themeShade="7F"/>
-      <w:sz w:val="24"/>
-      <w:szCs w:val="24"/>
-    </w:rPr>
-  </w:style>
-  <w:style w:type="paragraph" w:styleId="berschrift4">
-    <w:name w:val="heading 4"/>
-    <w:basedOn w:val="Standard"/>
-    <w:next w:val="Standard"/>
-    <w:link w:val="berschrift4Zchn"/>
-    <w:uiPriority w:val="9"/>
-    <w:unhideWhenUsed/>
-    <w:qFormat/>
-    <w:rsid w:val="007E6975"/>
-    <w:pPr>
-      <w:keepNext/>
-      <w:keepLines/>
-      <w:spacing w:before="40" w:after="0"/>
-      <w:outlineLvl w:val="3"/>
-    </w:pPr>
-    <w:rPr>
-      <w:rFonts w:asciiTheme="majorHAnsi" w:eastAsiaTheme="majorEastAsia" w:hAnsiTheme="majorHAnsi" w:cstheme="majorBidi"/>
-      <w:i/>
-      <w:iCs/>
-      <w:color w:val="2E74B5" w:themeColor="accent1" w:themeShade="BF"/>
-    </w:rPr>
-  </w:style>
-  <w:style w:type="paragraph" w:styleId="berschrift5">
-    <w:name w:val="heading 5"/>
-    <w:basedOn w:val="Standard"/>
-    <w:next w:val="Standard"/>
-    <w:link w:val="berschrift5Zchn"/>
-    <w:uiPriority w:val="9"/>
-    <w:unhideWhenUsed/>
-    <w:qFormat/>
-    <w:rsid w:val="007E6975"/>
-    <w:pPr>
-      <w:keepNext/>
-      <w:keepLines/>
-      <w:spacing w:before="40" w:after="0"/>
-      <w:outlineLvl w:val="4"/>
-    </w:pPr>
-    <w:rPr>
-      <w:rFonts w:asciiTheme="majorHAnsi" w:eastAsiaTheme="majorEastAsia" w:hAnsiTheme="majorHAnsi" w:cstheme="majorBidi"/>
-      <w:color w:val="2E74B5" w:themeColor="accent1" w:themeShade="BF"/>
-    </w:rPr>
-  </w:style>
-  <w:style w:type="paragraph" w:styleId="berschrift6">
-    <w:name w:val="heading 6"/>
-    <w:basedOn w:val="Standard"/>
-    <w:next w:val="Standard"/>
-    <w:link w:val="berschrift6Zchn"/>
-    <w:uiPriority w:val="9"/>
-    <w:unhideWhenUsed/>
-    <w:qFormat/>
-    <w:rsid w:val="007E6975"/>
-    <w:pPr>
-      <w:keepNext/>
-      <w:keepLines/>
-      <w:spacing w:before="40" w:after="0"/>
-      <w:outlineLvl w:val="5"/>
-    </w:pPr>
-    <w:rPr>
-      <w:rFonts w:asciiTheme="majorHAnsi" w:eastAsiaTheme="majorEastAsia" w:hAnsiTheme="majorHAnsi" w:cstheme="majorBidi"/>
-      <w:color w:val="1F4D78" w:themeColor="accent1" w:themeShade="7F"/>
-    </w:rPr>
-  </w:style>
-  <w:style w:type="paragraph" w:styleId="berschrift7">
-    <w:name w:val="heading 7"/>
-    <w:basedOn w:val="Standard"/>
-    <w:next w:val="Standard"/>
-    <w:link w:val="berschrift7Zchn"/>
-    <w:uiPriority w:val="9"/>
-    <w:unhideWhenUsed/>
-    <w:qFormat/>
-    <w:rsid w:val="007E6975"/>
-    <w:pPr>
-      <w:keepNext/>
-      <w:keepLines/>
-      <w:spacing w:before="40" w:after="0"/>
-      <w:outlineLvl w:val="6"/>
-    </w:pPr>
-    <w:rPr>
-      <w:rFonts w:asciiTheme="majorHAnsi" w:eastAsiaTheme="majorEastAsia" w:hAnsiTheme="majorHAnsi" w:cstheme="majorBidi"/>
-      <w:i/>
-      <w:iCs/>
-      <w:color w:val="1F4D78" w:themeColor="accent1" w:themeShade="7F"/>
-    </w:rPr>
-  </w:style>
-  <w:style w:type="character" w:default="1" w:styleId="Absatz-Standardschriftart">
-    <w:name w:val="Default Paragraph Font"/>
-    <w:uiPriority w:val="1"/>
-    <w:semiHidden/>
-    <w:unhideWhenUsed/>
-  </w:style>
-  <w:style w:type="table" w:default="1" w:styleId="NormaleTabelle">
-    <w:name w:val="Normal Table"/>
-    <w:uiPriority w:val="99"/>
-    <w:semiHidden/>
-    <w:unhideWhenUsed/>
-    <w:tblPr>
-      <w:tblInd w:w="0" w:type="dxa"/>
-      <w:tblCellMar>
-        <w:top w:w="0" w:type="dxa"/>
-        <w:left w:w="108" w:type="dxa"/>
-        <w:bottom w:w="0" w:type="dxa"/>
-        <w:right w:w="108" w:type="dxa"/>
-      </w:tblCellMar>
-    </w:tblPr>
-  </w:style>
-  <w:style w:type="numbering" w:default="1" w:styleId="KeineListe">
-    <w:name w:val="No List"/>
-    <w:uiPriority w:val="99"/>
-    <w:semiHidden/>
-    <w:unhideWhenUsed/>
-  </w:style>
-  <w:style w:type="character" w:customStyle="1" w:styleId="berschrift1Zchn">
-    <w:name w:val="Überschrift 1 Zchn"/>
-    <w:basedOn w:val="Absatz-Standardschriftart"/>
-    <w:link w:val="berschrift1"/>
-    <w:uiPriority w:val="9"/>
-    <w:rsid w:val="00317969"/>
-    <w:rPr>
-      <w:rFonts w:asciiTheme="majorHAnsi" w:eastAsiaTheme="majorEastAsia" w:hAnsiTheme="majorHAnsi" w:cstheme="majorBidi"/>
-      <w:color w:val="2E74B5" w:themeColor="accent1" w:themeShade="BF"/>
-      <w:sz w:val="32"/>
-      <w:szCs w:val="32"/>
-    </w:rPr>
-  </w:style>
-  <w:style w:type="paragraph" w:styleId="Titel">
-    <w:name w:val="Title"/>
-    <w:basedOn w:val="Standard"/>
-    <w:next w:val="Standard"/>
-    <w:link w:val="TitelZchn"/>
-    <w:uiPriority w:val="10"/>
-    <w:qFormat/>
-    <w:rsid w:val="00317969"/>
-    <w:pPr>
-      <w:spacing w:after="0" w:line="240" w:lineRule="auto"/>
-      <w:contextualSpacing/>
-    </w:pPr>
-    <w:rPr>
-      <w:rFonts w:asciiTheme="majorHAnsi" w:eastAsiaTheme="majorEastAsia" w:hAnsiTheme="majorHAnsi" w:cstheme="majorBidi"/>
-      <w:spacing w:val="-10"/>
-      <w:kern w:val="28"/>
-      <w:sz w:val="56"/>
-      <w:szCs w:val="56"/>
-    </w:rPr>
-  </w:style>
-  <w:style w:type="character" w:customStyle="1" w:styleId="TitelZchn">
-    <w:name w:val="Titel Zchn"/>
-    <w:basedOn w:val="Absatz-Standardschriftart"/>
-    <w:link w:val="Titel"/>
-    <w:uiPriority w:val="10"/>
-    <w:rsid w:val="00317969"/>
-    <w:rPr>
-      <w:rFonts w:asciiTheme="majorHAnsi" w:eastAsiaTheme="majorEastAsia" w:hAnsiTheme="majorHAnsi" w:cstheme="majorBidi"/>
-      <w:spacing w:val="-10"/>
-      <w:kern w:val="28"/>
-      <w:sz w:val="56"/>
-      <w:szCs w:val="56"/>
-    </w:rPr>
-  </w:style>
-  <w:style w:type="paragraph" w:styleId="Untertitel">
-    <w:name w:val="Subtitle"/>
-    <w:basedOn w:val="Standard"/>
-    <w:next w:val="Standard"/>
-    <w:link w:val="UntertitelZchn"/>
-    <w:uiPriority w:val="11"/>
-    <w:qFormat/>
-    <w:rsid w:val="00317969"/>
-    <w:pPr>
-      <w:numPr>
-        <w:ilvl w:val="1"/>
-      </w:numPr>
-    </w:pPr>
-    <w:rPr>
-      <w:rFonts w:eastAsiaTheme="minorEastAsia"/>
-      <w:color w:val="5A5A5A" w:themeColor="text1" w:themeTint="A5"/>
-      <w:spacing w:val="15"/>
-    </w:rPr>
-  </w:style>
-  <w:style w:type="character" w:customStyle="1" w:styleId="UntertitelZchn">
-    <w:name w:val="Untertitel Zchn"/>
-    <w:basedOn w:val="Absatz-Standardschriftart"/>
-    <w:link w:val="Untertitel"/>
-    <w:uiPriority w:val="11"/>
-    <w:rsid w:val="00317969"/>
-    <w:rPr>
-      <w:rFonts w:eastAsiaTheme="minorEastAsia"/>
-      <w:color w:val="5A5A5A" w:themeColor="text1" w:themeTint="A5"/>
-      <w:spacing w:val="15"/>
-    </w:rPr>
-  </w:style>
-  <w:style w:type="character" w:styleId="Buchtitel">
-    <w:name w:val="Book Title"/>
-    <w:basedOn w:val="Absatz-Standardschriftart"/>
-    <w:uiPriority w:val="33"/>
-    <w:qFormat/>
-    <w:rsid w:val="00317969"/>
-    <w:rPr>
-      <w:b/>
-      <w:bCs/>
-      <w:i/>
-      <w:iCs/>
-      <w:spacing w:val="5"/>
-    </w:rPr>
-  </w:style>
-  <w:style w:type="character" w:styleId="IntensiverVerweis">
-    <w:name w:val="Intense Reference"/>
-    <w:basedOn w:val="Absatz-Standardschriftart"/>
-    <w:uiPriority w:val="32"/>
-    <w:qFormat/>
-    <w:rsid w:val="00317969"/>
-    <w:rPr>
-      <w:b/>
-      <w:bCs/>
-      <w:smallCaps/>
-      <w:color w:val="5B9BD5" w:themeColor="accent1"/>
-      <w:spacing w:val="5"/>
-    </w:rPr>
-  </w:style>
-  <w:style w:type="paragraph" w:styleId="Nachrichtenkopf">
-    <w:name w:val="Message Header"/>
-    <w:basedOn w:val="Standard"/>
-    <w:link w:val="NachrichtenkopfZchn"/>
-    <w:uiPriority w:val="99"/>
-    <w:unhideWhenUsed/>
-    <w:rsid w:val="00317969"/>
-    <w:pPr>
-      <w:pBdr>
-        <w:top w:val="single" w:sz="6" w:space="1" w:color="auto"/>
-        <w:left w:val="single" w:sz="6" w:space="1" w:color="auto"/>
-        <w:bottom w:val="single" w:sz="6" w:space="1" w:color="auto"/>
-        <w:right w:val="single" w:sz="6" w:space="1" w:color="auto"/>
-      </w:pBdr>
-      <w:shd w:val="pct20" w:color="auto" w:fill="auto"/>
-      <w:spacing w:after="0" w:line="240" w:lineRule="auto"/>
-      <w:ind w:left="1134" w:hanging="1134"/>
-    </w:pPr>
-    <w:rPr>
-      <w:rFonts w:asciiTheme="majorHAnsi" w:eastAsiaTheme="majorEastAsia" w:hAnsiTheme="majorHAnsi" w:cstheme="majorBidi"/>
-      <w:sz w:val="24"/>
-      <w:szCs w:val="24"/>
-    </w:rPr>
-  </w:style>
-  <w:style w:type="character" w:customStyle="1" w:styleId="NachrichtenkopfZchn">
-    <w:name w:val="Nachrichtenkopf Zchn"/>
-    <w:basedOn w:val="Absatz-Standardschriftart"/>
-    <w:link w:val="Nachrichtenkopf"/>
-    <w:uiPriority w:val="99"/>
-    <w:rsid w:val="00317969"/>
-    <w:rPr>
-      <w:rFonts w:asciiTheme="majorHAnsi" w:eastAsiaTheme="majorEastAsia" w:hAnsiTheme="majorHAnsi" w:cstheme="majorBidi"/>
-      <w:sz w:val="24"/>
-      <w:szCs w:val="24"/>
-      <w:shd w:val="pct20" w:color="auto" w:fill="auto"/>
-    </w:rPr>
-  </w:style>
-  <w:style w:type="character" w:customStyle="1" w:styleId="berschrift2Zchn">
-    <w:name w:val="Überschrift 2 Zchn"/>
-    <w:basedOn w:val="Absatz-Standardschriftart"/>
-    <w:link w:val="berschrift2"/>
-    <w:uiPriority w:val="9"/>
-    <w:rsid w:val="007E6975"/>
-    <w:rPr>
-      <w:rFonts w:asciiTheme="majorHAnsi" w:eastAsiaTheme="majorEastAsia" w:hAnsiTheme="majorHAnsi" w:cstheme="majorBidi"/>
-      <w:color w:val="2E74B5" w:themeColor="accent1" w:themeShade="BF"/>
-      <w:sz w:val="26"/>
-      <w:szCs w:val="26"/>
-    </w:rPr>
-  </w:style>
-  <w:style w:type="character" w:customStyle="1" w:styleId="berschrift3Zchn">
-    <w:name w:val="Überschrift 3 Zchn"/>
-    <w:basedOn w:val="Absatz-Standardschriftart"/>
-    <w:link w:val="berschrift3"/>
-    <w:uiPriority w:val="9"/>
-    <w:rsid w:val="007E6975"/>
-    <w:rPr>
-      <w:rFonts w:asciiTheme="majorHAnsi" w:eastAsiaTheme="majorEastAsia" w:hAnsiTheme="majorHAnsi" w:cstheme="majorBidi"/>
-      <w:color w:val="1F4D78" w:themeColor="accent1" w:themeShade="7F"/>
-      <w:sz w:val="24"/>
-      <w:szCs w:val="24"/>
-    </w:rPr>
-  </w:style>
-  <w:style w:type="character" w:customStyle="1" w:styleId="berschrift4Zchn">
-    <w:name w:val="Überschrift 4 Zchn"/>
-    <w:basedOn w:val="Absatz-Standardschriftart"/>
-    <w:link w:val="berschrift4"/>
-    <w:uiPriority w:val="9"/>
-    <w:rsid w:val="007E6975"/>
-    <w:rPr>
-      <w:rFonts w:asciiTheme="majorHAnsi" w:eastAsiaTheme="majorEastAsia" w:hAnsiTheme="majorHAnsi" w:cstheme="majorBidi"/>
-      <w:i/>
-      <w:iCs/>
-      <w:color w:val="2E74B5" w:themeColor="accent1" w:themeShade="BF"/>
-    </w:rPr>
-  </w:style>
-  <w:style w:type="character" w:customStyle="1" w:styleId="berschrift5Zchn">
-    <w:name w:val="Überschrift 5 Zchn"/>
-    <w:basedOn w:val="Absatz-Standardschriftart"/>
-    <w:link w:val="berschrift5"/>
-    <w:uiPriority w:val="9"/>
-    <w:rsid w:val="007E6975"/>
-    <w:rPr>
-      <w:rFonts w:asciiTheme="majorHAnsi" w:eastAsiaTheme="majorEastAsia" w:hAnsiTheme="majorHAnsi" w:cstheme="majorBidi"/>
-      <w:color w:val="2E74B5" w:themeColor="accent1" w:themeShade="BF"/>
-    </w:rPr>
-  </w:style>
-  <w:style w:type="character" w:customStyle="1" w:styleId="berschrift6Zchn">
-    <w:name w:val="Überschrift 6 Zchn"/>
-    <w:basedOn w:val="Absatz-Standardschriftart"/>
-    <w:link w:val="berschrift6"/>
-    <w:uiPriority w:val="9"/>
-    <w:rsid w:val="007E6975"/>
-    <w:rPr>
-      <w:rFonts w:asciiTheme="majorHAnsi" w:eastAsiaTheme="majorEastAsia" w:hAnsiTheme="majorHAnsi" w:cstheme="majorBidi"/>
-      <w:color w:val="1F4D78" w:themeColor="accent1" w:themeShade="7F"/>
-    </w:rPr>
-  </w:style>
-  <w:style w:type="character" w:customStyle="1" w:styleId="berschrift7Zchn">
-    <w:name w:val="Überschrift 7 Zchn"/>
-    <w:basedOn w:val="Absatz-Standardschriftart"/>
-    <w:link w:val="berschrift7"/>
-    <w:uiPriority w:val="9"/>
-    <w:rsid w:val="007E6975"/>
-    <w:rPr>
-      <w:rFonts w:asciiTheme="majorHAnsi" w:eastAsiaTheme="majorEastAsia" w:hAnsiTheme="majorHAnsi" w:cstheme="majorBidi"/>
-      <w:i/>
-      <w:iCs/>
-      <w:color w:val="1F4D78" w:themeColor="accent1" w:themeShade="7F"/>
-    </w:rPr>
-  </w:style>
-  <w:style w:type="paragraph" w:styleId="KeinLeerraum">
-    <w:name w:val="No Spacing"/>
-    <w:link w:val="KeinLeerraumZchn"/>
-    <w:uiPriority w:val="1"/>
-    <w:qFormat/>
-    <w:rsid w:val="007E6975"/>
-    <w:pPr>
-      <w:spacing w:after="0" w:line="240" w:lineRule="auto"/>
-    </w:pPr>
-    <w:rPr>
-      <w:rFonts w:eastAsiaTheme="minorEastAsia"/>
-      <w:lang w:eastAsia="de-DE"/>
-    </w:rPr>
-  </w:style>
-  <w:style w:type="character" w:customStyle="1" w:styleId="KeinLeerraumZchn">
-    <w:name w:val="Kein Leerraum Zchn"/>
-    <w:basedOn w:val="Absatz-Standardschriftart"/>
-    <w:link w:val="KeinLeerraum"/>
-    <w:uiPriority w:val="1"/>
-    <w:rsid w:val="007E6975"/>
-    <w:rPr>
-      <w:rFonts w:eastAsiaTheme="minorEastAsia"/>
-      <w:lang w:eastAsia="de-DE"/>
-    </w:rPr>
-  </w:style>
-  <w:style w:type="paragraph" w:styleId="Listenabsatz">
-    <w:name w:val="List Paragraph"/>
-    <w:basedOn w:val="Standard"/>
-    <w:uiPriority w:val="34"/>
-    <w:qFormat/>
-    <w:rsid w:val="00942F5C"/>
-    <w:pPr>
-      <w:ind w:left="720"/>
-      <w:contextualSpacing/>
-    </w:pPr>
-  </w:style>
-  <w:style w:type="paragraph" w:styleId="Kopfzeile">
-    <w:name w:val="header"/>
-    <w:basedOn w:val="Standard"/>
-    <w:link w:val="KopfzeileZchn"/>
-    <w:uiPriority w:val="99"/>
-    <w:unhideWhenUsed/>
-    <w:rsid w:val="00FD036B"/>
-    <w:pPr>
-      <w:tabs>
-        <w:tab w:val="center" w:pos="4536"/>
-        <w:tab w:val="right" w:pos="9072"/>
-      </w:tabs>
-      <w:spacing w:after="0" w:line="240" w:lineRule="auto"/>
-    </w:pPr>
-  </w:style>
-  <w:style w:type="character" w:customStyle="1" w:styleId="KopfzeileZchn">
-    <w:name w:val="Kopfzeile Zchn"/>
-    <w:basedOn w:val="Absatz-Standardschriftart"/>
-    <w:link w:val="Kopfzeile"/>
-    <w:uiPriority w:val="99"/>
-    <w:rsid w:val="00FD036B"/>
-  </w:style>
-  <w:style w:type="paragraph" w:styleId="Fuzeile">
-    <w:name w:val="footer"/>
-    <w:basedOn w:val="Standard"/>
-    <w:link w:val="FuzeileZchn"/>
-    <w:unhideWhenUsed/>
-    <w:rsid w:val="00FD036B"/>
-    <w:pPr>
-      <w:tabs>
-        <w:tab w:val="center" w:pos="4536"/>
-        <w:tab w:val="right" w:pos="9072"/>
-      </w:tabs>
-      <w:spacing w:after="0" w:line="240" w:lineRule="auto"/>
-    </w:pPr>
-  </w:style>
-  <w:style w:type="character" w:customStyle="1" w:styleId="FuzeileZchn">
-    <w:name w:val="Fußzeile Zchn"/>
-    <w:basedOn w:val="Absatz-Standardschriftart"/>
-    <w:link w:val="Fuzeile"/>
-    <w:uiPriority w:val="99"/>
-    <w:rsid w:val="00FD036B"/>
-  </w:style>
-  <w:style w:type="paragraph" w:styleId="Sprechblasentext">
-    <w:name w:val="Balloon Text"/>
-    <w:basedOn w:val="Standard"/>
-    <w:link w:val="SprechblasentextZchn"/>
-    <w:uiPriority w:val="99"/>
-    <w:semiHidden/>
-    <w:unhideWhenUsed/>
-    <w:rsid w:val="00170532"/>
-    <w:pPr>
-      <w:spacing w:after="0" w:line="240" w:lineRule="auto"/>
-    </w:pPr>
-    <w:rPr>
-      <w:rFonts w:ascii="Tahoma" w:hAnsi="Tahoma" w:cs="Tahoma"/>
-      <w:sz w:val="16"/>
-      <w:szCs w:val="16"/>
-    </w:rPr>
-  </w:style>
-  <w:style w:type="character" w:customStyle="1" w:styleId="SprechblasentextZchn">
-    <w:name w:val="Sprechblasentext Zchn"/>
-    <w:basedOn w:val="Absatz-Standardschriftart"/>
-    <w:link w:val="Sprechblasentext"/>
-    <w:uiPriority w:val="99"/>
-    <w:semiHidden/>
-    <w:rsid w:val="00170532"/>
-    <w:rPr>
-      <w:rFonts w:ascii="Tahoma" w:hAnsi="Tahoma" w:cs="Tahoma"/>
-      <w:sz w:val="16"/>
-      <w:szCs w:val="16"/>
-    </w:rPr>
-  </w:style>
-  <w:style w:type="paragraph" w:customStyle="1" w:styleId="TextAbstand">
-    <w:name w:val="Text Abstand"/>
-    <w:basedOn w:val="Standard"/>
-    <w:rsid w:val="00687E35"/>
-    <w:pPr>
-      <w:overflowPunct w:val="0"/>
-      <w:autoSpaceDE w:val="0"/>
-      <w:autoSpaceDN w:val="0"/>
-      <w:adjustRightInd w:val="0"/>
-      <w:spacing w:after="289" w:line="260" w:lineRule="exact"/>
-      <w:jc w:val="both"/>
-      <w:textAlignment w:val="baseline"/>
-    </w:pPr>
-    <w:rPr>
-      <w:rFonts w:ascii="Zurich Lt BT" w:eastAsia="Times New Roman" w:hAnsi="Zurich Lt BT" w:cs="Times New Roman"/>
-      <w:szCs w:val="20"/>
-      <w:lang w:eastAsia="de-DE"/>
-    </w:rPr>
-  </w:style>
-  <w:style w:type="paragraph" w:customStyle="1" w:styleId="Textklein">
-    <w:name w:val="Text klein"/>
-    <w:basedOn w:val="Standard"/>
-    <w:rsid w:val="00687E35"/>
-    <w:pPr>
-      <w:overflowPunct w:val="0"/>
-      <w:autoSpaceDE w:val="0"/>
-      <w:autoSpaceDN w:val="0"/>
-      <w:adjustRightInd w:val="0"/>
-      <w:spacing w:after="0" w:line="240" w:lineRule="exact"/>
-      <w:textAlignment w:val="baseline"/>
-    </w:pPr>
-    <w:rPr>
-      <w:rFonts w:ascii="Zurich BT" w:eastAsia="Times New Roman" w:hAnsi="Zurich BT" w:cs="Times New Roman"/>
-      <w:sz w:val="20"/>
-      <w:szCs w:val="20"/>
-      <w:lang w:eastAsia="de-DE"/>
-    </w:rPr>
-  </w:style>
-  <w:style w:type="paragraph" w:customStyle="1" w:styleId="TabellenText">
-    <w:name w:val="Tabellen Text"/>
-    <w:basedOn w:val="Standard"/>
-    <w:rsid w:val="00687E35"/>
-    <w:pPr>
-      <w:overflowPunct w:val="0"/>
-      <w:autoSpaceDE w:val="0"/>
-      <w:autoSpaceDN w:val="0"/>
-      <w:adjustRightInd w:val="0"/>
-      <w:spacing w:after="0" w:line="240" w:lineRule="auto"/>
-      <w:textAlignment w:val="baseline"/>
-    </w:pPr>
-    <w:rPr>
-      <w:rFonts w:ascii="Zurich BT" w:eastAsia="Times New Roman" w:hAnsi="Zurich BT" w:cs="Times New Roman"/>
-      <w:sz w:val="24"/>
-      <w:szCs w:val="20"/>
-      <w:lang w:eastAsia="de-DE"/>
-    </w:rPr>
-  </w:style>
-  <w:style w:type="paragraph" w:customStyle="1" w:styleId="Vorgabetext">
-    <w:name w:val="Vorgabetext"/>
-    <w:basedOn w:val="Standard"/>
-    <w:rsid w:val="00687E35"/>
-    <w:pPr>
-      <w:overflowPunct w:val="0"/>
-      <w:autoSpaceDE w:val="0"/>
-      <w:autoSpaceDN w:val="0"/>
-      <w:adjustRightInd w:val="0"/>
-      <w:spacing w:after="0" w:line="240" w:lineRule="auto"/>
-      <w:textAlignment w:val="baseline"/>
-    </w:pPr>
-    <w:rPr>
-      <w:rFonts w:ascii="Times New Roman" w:eastAsia="Times New Roman" w:hAnsi="Times New Roman" w:cs="Times New Roman"/>
-      <w:sz w:val="24"/>
-      <w:szCs w:val="20"/>
-      <w:lang w:eastAsia="de-DE"/>
-    </w:rPr>
-  </w:style>
-  <w:style w:type="character" w:styleId="Hyperlink">
-    <w:name w:val="Hyperlink"/>
-    <w:rsid w:val="00687E35"/>
-    <w:rPr>
-      <w:color w:val="0000FF"/>
-      <w:u w:val="single"/>
-    </w:rPr>
-  </w:style>
-  <w:style w:type="table" w:styleId="Tabellenraster">
-    <w:name w:val="Table Grid"/>
-    <w:basedOn w:val="NormaleTabelle"/>
-    <w:uiPriority w:val="39"/>
-    <w:rsid w:val="00485622"/>
-    <w:pPr>
-      <w:spacing w:after="0" w:line="240" w:lineRule="auto"/>
-    </w:pPr>
-    <w:tblPr>
-      <w:tblBorders>
-        <w:top w:val="single" w:sz="4" w:space="0" w:color="auto"/>
-        <w:left w:val="single" w:sz="4" w:space="0" w:color="auto"/>
-        <w:bottom w:val="single" w:sz="4" w:space="0" w:color="auto"/>
-        <w:right w:val="single" w:sz="4" w:space="0" w:color="auto"/>
-        <w:insideH w:val="single" w:sz="4" w:space="0" w:color="auto"/>
-        <w:insideV w:val="single" w:sz="4" w:space="0" w:color="auto"/>
-      </w:tblBorders>
-    </w:tblPr>
-  </w:style>
-</w:styles>
-</file>
-
-<file path=word/stylesWithEffects.xml><?xml version="1.0" encoding="utf-8"?>
-<w:styles xmlns:wpc="http://schemas.microsoft.com/office/word/2010/wordprocessingCanvas" xmlns:mc="http://schemas.openxmlformats.org/markup-compatibility/2006" xmlns:o="urn:schemas-microsoft-com:office:office" xmlns:r="http://schemas.openxmlformats.org/officeDocument/2006/relationships" xmlns:m="http://schemas.openxmlformats.org/officeDocument/2006/math" xmlns:v="urn:schemas-microsoft-com:vml" xmlns:wp14="http://schemas.microsoft.com/office/word/2010/wordprocessingDrawing" xmlns:wp="http://schemas.openxmlformats.org/drawingml/2006/wordprocessingDrawing" xmlns:w10="urn:schemas-microsoft-com:office:word" xmlns:w="http://schemas.openxmlformats.org/wordprocessingml/2006/main" xmlns:w14="http://schemas.microsoft.com/office/word/2010/wordml" xmlns:wpg="http://schemas.microsoft.com/office/word/2010/wordprocessingGroup" xmlns:wpi="http://schemas.microsoft.com/office/word/2010/wordprocessingInk" xmlns:wne="http://schemas.microsoft.com/office/word/2006/wordml" xmlns:wps="http://schemas.microsoft.com/office/word/2010/wordprocessingShape" mc:Ignorable="w14 wp14">
-  <w:docDefaults>
-    <w:rPrDefault>
-      <w:rPr>
-        <w:rFonts w:asciiTheme="minorHAnsi" w:eastAsiaTheme="minorHAnsi" w:hAnsiTheme="minorHAnsi" w:cstheme="minorBidi"/>
-        <w:sz w:val="22"/>
-        <w:szCs w:val="22"/>
-        <w:lang w:val="de-DE" w:eastAsia="en-US" w:bidi="ar-SA"/>
-      </w:rPr>
-    </w:rPrDefault>
-    <w:pPrDefault>
-      <w:pPr>
-        <w:spacing w:after="160" w:line="259" w:lineRule="auto"/>
-      </w:pPr>
-    </w:pPrDefault>
-  </w:docDefaults>
-  <w:latentStyles w:defLockedState="0" w:defUIPriority="99" w:defSemiHidden="1" w:defUnhideWhenUsed="1" w:defQFormat="0" w:count="267">
-    <w:lsdException w:name="Normal" w:semiHidden="0" w:uiPriority="0" w:unhideWhenUsed="0" w:qFormat="1"/>
-    <w:lsdException w:name="heading 1" w:semiHidden="0" w:uiPriority="9" w:unhideWhenUsed="0" w:qFormat="1"/>
-    <w:lsdException w:name="heading 2" w:uiPriority="9" w:qFormat="1"/>
-    <w:lsdException w:name="heading 3" w:uiPriority="9" w:qFormat="1"/>
-    <w:lsdException w:name="heading 4" w:uiPriority="9" w:qFormat="1"/>
-    <w:lsdException w:name="heading 5" w:uiPriority="9" w:qFormat="1"/>
-    <w:lsdException w:name="heading 6" w:uiPriority="9" w:qFormat="1"/>
-    <w:lsdException w:name="heading 7" w:uiPriority="9" w:qFormat="1"/>
-    <w:lsdException w:name="heading 8" w:uiPriority="9" w:qFormat="1"/>
-    <w:lsdException w:name="heading 9" w:uiPriority="9" w:qFormat="1"/>
-    <w:lsdException w:name="toc 1" w:uiPriority="39"/>
-    <w:lsdException w:name="toc 2" w:uiPriority="39"/>
-    <w:lsdException w:name="toc 3" w:uiPriority="39"/>
-    <w:lsdException w:name="toc 4" w:uiPriority="39"/>
-    <w:lsdException w:name="toc 5" w:uiPriority="39"/>
-    <w:lsdException w:name="toc 6" w:uiPriority="39"/>
-    <w:lsdException w:name="toc 7" w:uiPriority="39"/>
-    <w:lsdException w:name="toc 8" w:uiPriority="39"/>
-    <w:lsdException w:name="toc 9" w:uiPriority="39"/>
-    <w:lsdException w:name="footer" w:uiPriority="0"/>
-    <w:lsdException w:name="caption" w:uiPriority="35" w:qFormat="1"/>
-    <w:lsdException w:name="Title" w:semiHidden="0" w:uiPriority="10" w:unhideWhenUsed="0" w:qFormat="1"/>
-    <w:lsdException w:name="Default Paragraph Font" w:uiPriority="1"/>
-    <w:lsdException w:name="Subtitle" w:semiHidden="0" w:uiPriority="11" w:unhideWhenUsed="0" w:qFormat="1"/>
-    <w:lsdException w:name="Hyperlink" w:uiPriority="0"/>
-    <w:lsdException w:name="Strong" w:semiHidden="0" w:uiPriority="22" w:unhideWhenUsed="0" w:qFormat="1"/>
-    <w:lsdException w:name="Emphasis" w:semiHidden="0" w:uiPriority="20" w:unhideWhenUsed="0" w:qFormat="1"/>
-    <w:lsdException w:name="Table Grid" w:semiHidden="0" w:uiPriority="39" w:unhideWhenUsed="0"/>
-    <w:lsdException w:name="Placeholder Text" w:unhideWhenUsed="0"/>
-    <w:lsdException w:name="No Spacing" w:semiHidden="0" w:uiPriority="1" w:unhideWhenUsed="0" w:qFormat="1"/>
-    <w:lsdException w:name="Light Shading" w:semiHidden="0" w:uiPriority="60" w:unhideWhenUsed="0"/>
-    <w:lsdException w:name="Light List" w:semiHidden="0" w:uiPriority="61" w:unhideWhenUsed="0"/>
-    <w:lsdException w:name="Light Grid" w:semiHidden="0" w:uiPriority="62" w:unhideWhenUsed="0"/>
-    <w:lsdException w:name="Medium Shading 1" w:semiHidden="0" w:uiPriority="63" w:unhideWhenUsed="0"/>
-    <w:lsdException w:name="Medium Shading 2" w:semiHidden="0" w:uiPriority="64" w:unhideWhenUsed="0"/>
-    <w:lsdException w:name="Medium List 1" w:semiHidden="0" w:uiPriority="65" w:unhideWhenUsed="0"/>
-    <w:lsdException w:name="Medium List 2" w:semiHidden="0" w:uiPriority="66" w:unhideWhenUsed="0"/>
-    <w:lsdException w:name="Medium Grid 1" w:semiHidden="0" w:uiPriority="67" w:unhideWhenUsed="0"/>
-    <w:lsdException w:name="Medium Grid 2" w:semiHidden="0" w:uiPriority="68" w:unhideWhenUsed="0"/>
-    <w:lsdException w:name="Medium Grid 3" w:semiHidden="0" w:uiPriority="69" w:unhideWhenUsed="0"/>
-    <w:lsdException w:name="Dark List" w:semiHidden="0" w:uiPriority="70" w:unhideWhenUsed="0"/>
-    <w:lsdException w:name="Colorful Shading" w:semiHidden="0" w:uiPriority="71" w:unhideWhenUsed="0"/>
-    <w:lsdException w:name="Colorful List" w:semiHidden="0" w:uiPriority="72" w:unhideWhenUsed="0"/>
-    <w:lsdException w:name="Colorful Grid" w:semiHidden="0" w:uiPriority="73" w:unhideWhenUsed="0"/>
-    <w:lsdException w:name="Light Shading Accent 1" w:semiHidden="0" w:uiPriority="60" w:unhideWhenUsed="0"/>
-    <w:lsdException w:name="Light List Accent 1" w:semiHidden="0" w:uiPriority="61" w:unhideWhenUsed="0"/>
-    <w:lsdException w:name="Light Grid Accent 1" w:semiHidden="0" w:uiPriority="62" w:unhideWhenUsed="0"/>
-    <w:lsdException w:name="Medium Shading 1 Accent 1" w:semiHidden="0" w:uiPriority="63" w:unhideWhenUsed="0"/>
-    <w:lsdException w:name="Medium Shading 2 Accent 1" w:semiHidden="0" w:uiPriority="64" w:unhideWhenUsed="0"/>
-    <w:lsdException w:name="Medium List 1 Accent 1" w:semiHidden="0" w:uiPriority="65" w:unhideWhenUsed="0"/>
-    <w:lsdException w:name="Revision" w:unhideWhenUsed="0"/>
-    <w:lsdException w:name="List Paragraph" w:semiHidden="0" w:uiPriority="34" w:unhideWhenUsed="0" w:qFormat="1"/>
-    <w:lsdException w:name="Quote" w:semiHidden="0" w:uiPriority="29" w:unhideWhenUsed="0" w:qFormat="1"/>
-    <w:lsdException w:name="Intense Quote" w:semiHidden="0" w:uiPriority="30" w:unhideWhenUsed="0" w:qFormat="1"/>
-    <w:lsdException w:name="Medium List 2 Accent 1" w:semiHidden="0" w:uiPriority="66" w:unhideWhenUsed="0"/>
-    <w:lsdException w:name="Medium Grid 1 Accent 1" w:semiHidden="0" w:uiPriority="67" w:unhideWhenUsed="0"/>
-    <w:lsdException w:name="Medium Grid 2 Accent 1" w:semiHidden="0" w:uiPriority="68" w:unhideWhenUsed="0"/>
-    <w:lsdException w:name="Medium Grid 3 Accent 1" w:semiHidden="0" w:uiPriority="69" w:unhideWhenUsed="0"/>
-    <w:lsdException w:name="Dark List Accent 1" w:semiHidden="0" w:uiPriority="70" w:unhideWhenUsed="0"/>
-    <w:lsdException w:name="Colorful Shading Accent 1" w:semiHidden="0" w:uiPriority="71" w:unhideWhenUsed="0"/>
-    <w:lsdException w:name="Colorful List Accent 1" w:semiHidden="0" w:uiPriority="72" w:unhideWhenUsed="0"/>
-    <w:lsdException w:name="Colorful Grid Accent 1" w:semiHidden="0" w:uiPriority="73" w:unhideWhenUsed="0"/>
-    <w:lsdException w:name="Light Shading Accent 2" w:semiHidden="0" w:uiPriority="60" w:unhideWhenUsed="0"/>
-    <w:lsdException w:name="Light List Accent 2" w:semiHidden="0" w:uiPriority="61" w:unhideWhenUsed="0"/>
-    <w:lsdException w:name="Light Grid Accent 2" w:semiHidden="0" w:uiPriority="62" w:unhideWhenUsed="0"/>
-    <w:lsdException w:name="Medium Shading 1 Accent 2" w:semiHidden="0" w:uiPriority="63" w:unhideWhenUsed="0"/>
-    <w:lsdException w:name="Medium Shading 2 Accent 2" w:semiHidden="0" w:uiPriority="64" w:unhideWhenUsed="0"/>
-    <w:lsdException w:name="Medium List 1 Accent 2" w:semiHidden="0" w:uiPriority="65" w:unhideWhenUsed="0"/>
-    <w:lsdException w:name="Medium List 2 Accent 2" w:semiHidden="0" w:uiPriority="66" w:unhideWhenUsed="0"/>
-    <w:lsdException w:name="Medium Grid 1 Accent 2" w:semiHidden="0" w:uiPriority="67" w:unhideWhenUsed="0"/>
-    <w:lsdException w:name="Medium Grid 2 Accent 2" w:semiHidden="0" w:uiPriority="68" w:unhideWhenUsed="0"/>
-    <w:lsdException w:name="Medium Grid 3 Accent 2" w:semiHidden="0" w:uiPriority="69" w:unhideWhenUsed="0"/>
-    <w:lsdException w:name="Dark List Accent 2" w:semiHidden="0" w:uiPriority="70" w:unhideWhenUsed="0"/>
-    <w:lsdException w:name="Colorful Shading Accent 2" w:semiHidden="0" w:uiPriority="71" w:unhideWhenUsed="0"/>
-    <w:lsdException w:name="Colorful List Accent 2" w:semiHidden="0" w:uiPriority="72" w:unhideWhenUsed="0"/>
-    <w:lsdException w:name="Colorful Grid Accent 2" w:semiHidden="0" w:uiPriority="73" w:unhideWhenUsed="0"/>
-    <w:lsdException w:name="Light Shading Accent 3" w:semiHidden="0" w:uiPriority="60" w:unhideWhenUsed="0"/>
-    <w:lsdException w:name="Light List Accent 3" w:semiHidden="0" w:uiPriority="61" w:unhideWhenUsed="0"/>
-    <w:lsdException w:name="Light Grid Accent 3" w:semiHidden="0" w:uiPriority="62" w:unhideWhenUsed="0"/>
-    <w:lsdException w:name="Medium Shading 1 Accent 3" w:semiHidden="0" w:uiPriority="63" w:unhideWhenUsed="0"/>
-    <w:lsdException w:name="Medium Shading 2 Accent 3" w:semiHidden="0" w:uiPriority="64" w:unhideWhenUsed="0"/>
-    <w:lsdException w:name="Medium List 1 Accent 3" w:semiHidden="0" w:uiPriority="65" w:unhideWhenUsed="0"/>
-    <w:lsdException w:name="Medium List 2 Accent 3" w:semiHidden="0" w:uiPriority="66" w:unhideWhenUsed="0"/>
-    <w:lsdException w:name="Medium Grid 1 Accent 3" w:semiHidden="0" w:uiPriority="67" w:unhideWhenUsed="0"/>
-    <w:lsdException w:name="Medium Grid 2 Accent 3" w:semiHidden="0" w:uiPriority="68" w:unhideWhenUsed="0"/>
-    <w:lsdException w:name="Medium Grid 3 Accent 3" w:semiHidden="0" w:uiPriority="69" w:unhideWhenUsed="0"/>
-    <w:lsdException w:name="Dark List Accent 3" w:semiHidden="0" w:uiPriority="70" w:unhideWhenUsed="0"/>
-    <w:lsdException w:name="Colorful Shading Accent 3" w:semiHidden="0" w:uiPriority="71" w:unhideWhenUsed="0"/>
-    <w:lsdException w:name="Colorful List Accent 3" w:semiHidden="0" w:uiPriority="72" w:unhideWhenUsed="0"/>
-    <w:lsdException w:name="Colorful Grid Accent 3" w:semiHidden="0" w:uiPriority="73" w:unhideWhenUsed="0"/>
-    <w:lsdException w:name="Light Shading Accent 4" w:semiHidden="0" w:uiPriority="60" w:unhideWhenUsed="0"/>
-    <w:lsdException w:name="Light List Accent 4" w:semiHidden="0" w:uiPriority="61" w:unhideWhenUsed="0"/>
-    <w:lsdException w:name="Light Grid Accent 4" w:semiHidden="0" w:uiPriority="62" w:unhideWhenUsed="0"/>
-    <w:lsdException w:name="Medium Shading 1 Accent 4" w:semiHidden="0" w:uiPriority="63" w:unhideWhenUsed="0"/>
-    <w:lsdException w:name="Medium Shading 2 Accent 4" w:semiHidden="0" w:uiPriority="64" w:unhideWhenUsed="0"/>
-    <w:lsdException w:name="Medium List 1 Accent 4" w:semiHidden="0" w:uiPriority="65" w:unhideWhenUsed="0"/>
-    <w:lsdException w:name="Medium List 2 Accent 4" w:semiHidden="0" w:uiPriority="66" w:unhideWhenUsed="0"/>
-    <w:lsdException w:name="Medium Grid 1 Accent 4" w:semiHidden="0" w:uiPriority="67" w:unhideWhenUsed="0"/>
-    <w:lsdException w:name="Medium Grid 2 Accent 4" w:semiHidden="0" w:uiPriority="68" w:unhideWhenUsed="0"/>
-    <w:lsdException w:name="Medium Grid 3 Accent 4" w:semiHidden="0" w:uiPriority="69" w:unhideWhenUsed="0"/>
-    <w:lsdException w:name="Dark List Accent 4" w:semiHidden="0" w:uiPriority="70" w:unhideWhenUsed="0"/>
-    <w:lsdException w:name="Colorful Shading Accent 4" w:semiHidden="0" w:uiPriority="71" w:unhideWhenUsed="0"/>
-    <w:lsdException w:name="Colorful List Accent 4" w:semiHidden="0" w:uiPriority="72" w:unhideWhenUsed="0"/>
-    <w:lsdException w:name="Colorful Grid Accent 4" w:semiHidden="0" w:uiPriority="73" w:unhideWhenUsed="0"/>
-    <w:lsdException w:name="Light Shading Accent 5" w:semiHidden="0" w:uiPriority="60" w:unhideWhenUsed="0"/>
-    <w:lsdException w:name="Light List Accent 5" w:semiHidden="0" w:uiPriority="61" w:unhideWhenUsed="0"/>
-    <w:lsdException w:name="Light Grid Accent 5" w:semiHidden="0" w:uiPriority="62" w:unhideWhenUsed="0"/>
-    <w:lsdException w:name="Medium Shading 1 Accent 5" w:semiHidden="0" w:uiPriority="63" w:unhideWhenUsed="0"/>
-    <w:lsdException w:name="Medium Shading 2 Accent 5" w:semiHidden="0" w:uiPriority="64" w:unhideWhenUsed="0"/>
-    <w:lsdException w:name="Medium List 1 Accent 5" w:semiHidden="0" w:uiPriority="65" w:unhideWhenUsed="0"/>
-    <w:lsdException w:name="Medium List 2 Accent 5" w:semiHidden="0" w:uiPriority="66" w:unhideWhenUsed="0"/>
-    <w:lsdException w:name="Medium Grid 1 Accent 5" w:semiHidden="0" w:uiPriority="67" w:unhideWhenUsed="0"/>
-    <w:lsdException w:name="Medium Grid 2 Accent 5" w:semiHidden="0" w:uiPriority="68" w:unhideWhenUsed="0"/>
-    <w:lsdException w:name="Medium Grid 3 Accent 5" w:semiHidden="0" w:uiPriority="69" w:unhideWhenUsed="0"/>
-    <w:lsdException w:name="Dark List Accent 5" w:semiHidden="0" w:uiPriority="70" w:unhideWhenUsed="0"/>
-    <w:lsdException w:name="Colorful Shading Accent 5" w:semiHidden="0" w:uiPriority="71" w:unhideWhenUsed="0"/>
-    <w:lsdException w:name="Colorful List Accent 5" w:semiHidden="0" w:uiPriority="72" w:unhideWhenUsed="0"/>
-    <w:lsdException w:name="Colorful Grid Accent 5" w:semiHidden="0" w:uiPriority="73" w:unhideWhenUsed="0"/>
-    <w:lsdException w:name="Light Shading Accent 6" w:semiHidden="0" w:uiPriority="60" w:unhideWhenUsed="0"/>
-    <w:lsdException w:name="Light List Accent 6" w:semiHidden="0" w:uiPriority="61" w:unhideWhenUsed="0"/>
-    <w:lsdException w:name="Light Grid Accent 6" w:semiHidden="0" w:uiPriority="62" w:unhideWhenUsed="0"/>
-    <w:lsdException w:name="Medium Shading 1 Accent 6" w:semiHidden="0" w:uiPriority="63" w:unhideWhenUsed="0"/>
-    <w:lsdException w:name="Medium Shading 2 Accent 6" w:semiHidden="0" w:uiPriority="64" w:unhideWhenUsed="0"/>
-    <w:lsdException w:name="Medium List 1 Accent 6" w:semiHidden="0" w:uiPriority="65" w:unhideWhenUsed="0"/>
-    <w:lsdException w:name="Medium List 2 Accent 6" w:semiHidden="0" w:uiPriority="66" w:unhideWhenUsed="0"/>
-    <w:lsdException w:name="Medium Grid 1 Accent 6" w:semiHidden="0" w:uiPriority="67" w:unhideWhenUsed="0"/>
-    <w:lsdException w:name="Medium Grid 2 Accent 6" w:semiHidden="0" w:uiPriority="68" w:unhideWhenUsed="0"/>
-    <w:lsdException w:name="Medium Grid 3 Accent 6" w:semiHidden="0" w:uiPriority="69" w:unhideWhenUsed="0"/>
-    <w:lsdException w:name="Dark List Accent 6" w:semiHidden="0" w:uiPriority="70" w:unhideWhenUsed="0"/>
-    <w:lsdException w:name="Colorful Shading Accent 6" w:semiHidden="0" w:uiPriority="71" w:unhideWhenUsed="0"/>
-    <w:lsdException w:name="Colorful List Accent 6" w:semiHidden="0" w:uiPriority="72" w:unhideWhenUsed="0"/>
-    <w:lsdException w:name="Colorful Grid Accent 6" w:semiHidden="0" w:uiPriority="73" w:unhideWhenUsed="0"/>
-    <w:lsdException w:name="Subtle Emphasis" w:semiHidden="0" w:uiPriority="19" w:unhideWhenUsed="0" w:qFormat="1"/>
-    <w:lsdException w:name="Intense Emphasis" w:semiHidden="0" w:uiPriority="21" w:unhideWhenUsed="0" w:qFormat="1"/>
-    <w:lsdException w:name="Subtle Reference" w:semiHidden="0" w:uiPriority="31" w:unhideWhenUsed="0" w:qFormat="1"/>
-    <w:lsdException w:name="Intense Reference" w:semiHidden="0" w:uiPriority="32" w:unhideWhenUsed="0" w:qFormat="1"/>
-    <w:lsdException w:name="Book Title" w:semiHidden="0" w:uiPriority="33" w:unhideWhenUsed="0" w:qFormat="1"/>
-    <w:lsdException w:name="Bibliography" w:uiPriority="37"/>
-    <w:lsdException w:name="TOC Heading" w:uiPriority="39" w:qFormat="1"/>
+  <w:latentStyles w:defLockedState="0" w:defUIPriority="99" w:defSemiHidden="0" w:defUnhideWhenUsed="0" w:defQFormat="0" w:count="376">
+    <w:lsdException w:name="Normal" w:uiPriority="0" w:qFormat="1"/>
+    <w:lsdException w:name="heading 1" w:uiPriority="9" w:qFormat="1"/>
+    <w:lsdException w:name="heading 2" w:semiHidden="1" w:uiPriority="9" w:unhideWhenUsed="1" w:qFormat="1"/>
+    <w:lsdException w:name="heading 3" w:semiHidden="1" w:uiPriority="9" w:unhideWhenUsed="1" w:qFormat="1"/>
+    <w:lsdException w:name="heading 4" w:semiHidden="1" w:uiPriority="9" w:unhideWhenUsed="1" w:qFormat="1"/>
+    <w:lsdException w:name="heading 5" w:semiHidden="1" w:uiPriority="9" w:unhideWhenUsed="1" w:qFormat="1"/>
+    <w:lsdException w:name="heading 6" w:semiHidden="1" w:uiPriority="9" w:unhideWhenUsed="1" w:qFormat="1"/>
+    <w:lsdException w:name="heading 7" w:semiHidden="1" w:uiPriority="9" w:unhideWhenUsed="1" w:qFormat="1"/>
+    <w:lsdException w:name="heading 8" w:semiHidden="1" w:uiPriority="9" w:unhideWhenUsed="1" w:qFormat="1"/>
+    <w:lsdException w:name="heading 9" w:semiHidden="1" w:uiPriority="9" w:unhideWhenUsed="1" w:qFormat="1"/>
+    <w:lsdException w:name="index 1" w:semiHidden="1" w:unhideWhenUsed="1"/>
+    <w:lsdException w:name="index 2" w:semiHidden="1" w:unhideWhenUsed="1"/>
+    <w:lsdException w:name="index 3" w:semiHidden="1" w:unhideWhenUsed="1"/>
+    <w:lsdException w:name="index 4" w:semiHidden="1" w:unhideWhenUsed="1"/>
+    <w:lsdException w:name="index 5" w:semiHidden="1" w:unhideWhenUsed="1"/>
+    <w:lsdException w:name="index 6" w:semiHidden="1" w:unhideWhenUsed="1"/>
+    <w:lsdException w:name="index 7" w:semiHidden="1" w:unhideWhenUsed="1"/>
+    <w:lsdException w:name="index 8" w:semiHidden="1" w:unhideWhenUsed="1"/>
+    <w:lsdException w:name="index 9" w:semiHidden="1" w:unhideWhenUsed="1"/>
+    <w:lsdException w:name="toc 1" w:semiHidden="1" w:uiPriority="39" w:unhideWhenUsed="1"/>
+    <w:lsdException w:name="toc 2" w:semiHidden="1" w:uiPriority="39" w:unhideWhenUsed="1"/>
+    <w:lsdException w:name="toc 3" w:semiHidden="1" w:uiPriority="39" w:unhideWhenUsed="1"/>
+    <w:lsdException w:name="toc 4" w:semiHidden="1" w:uiPriority="39" w:unhideWhenUsed="1"/>
+    <w:lsdException w:name="toc 5" w:semiHidden="1" w:uiPriority="39" w:unhideWhenUsed="1"/>
+    <w:lsdException w:name="toc 6" w:semiHidden="1" w:uiPriority="39" w:unhideWhenUsed="1"/>
+    <w:lsdException w:name="toc 7" w:semiHidden="1" w:uiPriority="39" w:unhideWhenUsed="1"/>
+    <w:lsdException w:name="toc 8" w:semiHidden="1" w:uiPriority="39" w:unhideWhenUsed="1"/>
+    <w:lsdException w:name="toc 9" w:semiHidden="1" w:uiPriority="39" w:unhideWhenUsed="1"/>
+    <w:lsdException w:name="Normal Indent" w:semiHidden="1" w:unhideWhenUsed="1"/>
+    <w:lsdException w:name="footnote text" w:semiHidden="1" w:unhideWhenUsed="1"/>
+    <w:lsdException w:name="annotation text" w:semiHidden="1" w:unhideWhenUsed="1"/>
+    <w:lsdException w:name="header" w:semiHidden="1" w:unhideWhenUsed="1"/>
+    <w:lsdException w:name="footer" w:semiHidden="1" w:uiPriority="0" w:unhideWhenUsed="1"/>
+    <w:lsdException w:name="index heading" w:semiHidden="1" w:unhideWhenUsed="1"/>
+    <w:lsdException w:name="caption" w:semiHidden="1" w:uiPriority="35" w:unhideWhenUsed="1" w:qFormat="1"/>
+    <w:lsdException w:name="table of figures" w:semiHidden="1" w:unhideWhenUsed="1"/>
+    <w:lsdException w:name="envelope address" w:semiHidden="1" w:unhideWhenUsed="1"/>
+    <w:lsdException w:name="envelope return" w:semiHidden="1" w:unhideWhenUsed="1"/>
+    <w:lsdException w:name="footnote reference" w:semiHidden="1" w:unhideWhenUsed="1"/>
+    <w:lsdException w:name="annotation reference" w:semiHidden="1" w:unhideWhenUsed="1"/>
+    <w:lsdException w:name="line number" w:semiHidden="1" w:unhideWhenUsed="1"/>
+    <w:lsdException w:name="page number" w:semiHidden="1" w:unhideWhenUsed="1"/>
+    <w:lsdException w:name="endnote reference" w:semiHidden="1" w:unhideWhenUsed="1"/>
+    <w:lsdException w:name="endnote text" w:semiHidden="1" w:unhideWhenUsed="1"/>
+    <w:lsdException w:name="table of authorities" w:semiHidden="1" w:unhideWhenUsed="1"/>
+    <w:lsdException w:name="macro" w:semiHidden="1" w:unhideWhenUsed="1"/>
+    <w:lsdException w:name="toa heading" w:semiHidden="1" w:unhideWhenUsed="1"/>
+    <w:lsdException w:name="List" w:semiHidden="1" w:unhideWhenUsed="1"/>
+    <w:lsdException w:name="List Bullet" w:semiHidden="1" w:unhideWhenUsed="1"/>
+    <w:lsdException w:name="List Number" w:semiHidden="1" w:unhideWhenUsed="1"/>
+    <w:lsdException w:name="List 2" w:semiHidden="1" w:unhideWhenUsed="1"/>
+    <w:lsdException w:name="List 3" w:semiHidden="1" w:unhideWhenUsed="1"/>
+    <w:lsdException w:name="List 4" w:semiHidden="1" w:unhideWhenUsed="1"/>
+    <w:lsdException w:name="List 5" w:semiHidden="1" w:unhideWhenUsed="1"/>
+    <w:lsdException w:name="List Bullet 2" w:semiHidden="1" w:unhideWhenUsed="1"/>
+    <w:lsdException w:name="List Bullet 3" w:semiHidden="1" w:unhideWhenUsed="1"/>
+    <w:lsdException w:name="List Bullet 4" w:semiHidden="1" w:unhideWhenUsed="1"/>
+    <w:lsdException w:name="List Bullet 5" w:semiHidden="1" w:unhideWhenUsed="1"/>
+    <w:lsdException w:name="List Number 2" w:semiHidden="1" w:unhideWhenUsed="1"/>
+    <w:lsdException w:name="List Number 3" w:semiHidden="1" w:unhideWhenUsed="1"/>
+    <w:lsdException w:name="List Number 4" w:semiHidden="1" w:unhideWhenUsed="1"/>
+    <w:lsdException w:name="List Number 5" w:semiHidden="1" w:unhideWhenUsed="1"/>
+    <w:lsdException w:name="Title" w:uiPriority="10" w:qFormat="1"/>
+    <w:lsdException w:name="Closing" w:semiHidden="1" w:unhideWhenUsed="1"/>
+    <w:lsdException w:name="Signature" w:semiHidden="1" w:unhideWhenUsed="1"/>
+    <w:lsdException w:name="Default Paragraph Font" w:semiHidden="1" w:uiPriority="1" w:unhideWhenUsed="1"/>
+    <w:lsdException w:name="Body Text" w:semiHidden="1" w:unhideWhenUsed="1"/>
+    <w:lsdException w:name="Body Text Indent" w:semiHidden="1" w:unhideWhenUsed="1"/>
+    <w:lsdException w:name="List Continue" w:semiHidden="1" w:unhideWhenUsed="1"/>
+    <w:lsdException w:name="List Continue 2" w:semiHidden="1" w:unhideWhenUsed="1"/>
+    <w:lsdException w:name="List Continue 3" w:semiHidden="1" w:unhideWhenUsed="1"/>
+    <w:lsdException w:name="List Continue 4" w:semiHidden="1" w:unhideWhenUsed="1"/>
+    <w:lsdException w:name="List Continue 5" w:semiHidden="1" w:unhideWhenUsed="1"/>
+    <w:lsdException w:name="Message Header" w:semiHidden="1" w:unhideWhenUsed="1"/>
+    <w:lsdException w:name="Subtitle" w:uiPriority="11" w:qFormat="1"/>
+    <w:lsdException w:name="Salutation" w:semiHidden="1" w:unhideWhenUsed="1"/>
+    <w:lsdException w:name="Date" w:semiHidden="1" w:unhideWhenUsed="1"/>
+    <w:lsdException w:name="Body Text First Indent" w:semiHidden="1" w:unhideWhenUsed="1"/>
+    <w:lsdException w:name="Body Text First Indent 2" w:semiHidden="1" w:unhideWhenUsed="1"/>
+    <w:lsdException w:name="Note Heading" w:semiHidden="1" w:unhideWhenUsed="1"/>
+    <w:lsdException w:name="Body Text 2" w:semiHidden="1" w:unhideWhenUsed="1"/>
+    <w:lsdException w:name="Body Text 3" w:semiHidden="1" w:unhideWhenUsed="1"/>
+    <w:lsdException w:name="Body Text Indent 2" w:semiHidden="1" w:unhideWhenUsed="1"/>
+    <w:lsdException w:name="Body Text Indent 3" w:semiHidden="1" w:unhideWhenUsed="1"/>
+    <w:lsdException w:name="Block Text" w:semiHidden="1" w:unhideWhenUsed="1"/>
+    <w:lsdException w:name="Hyperlink" w:semiHidden="1" w:uiPriority="0" w:unhideWhenUsed="1"/>
+    <w:lsdException w:name="FollowedHyperlink" w:semiHidden="1" w:unhideWhenUsed="1"/>
+    <w:lsdException w:name="Strong" w:uiPriority="22" w:qFormat="1"/>
+    <w:lsdException w:name="Emphasis" w:uiPriority="20" w:qFormat="1"/>
+    <w:lsdException w:name="Document Map" w:semiHidden="1" w:unhideWhenUsed="1"/>
+    <w:lsdException w:name="Plain Text" w:semiHidden="1" w:unhideWhenUsed="1"/>
+    <w:lsdException w:name="E-mail Signature" w:semiHidden="1" w:unhideWhenUsed="1"/>
+    <w:lsdException w:name="HTML Top of Form" w:semiHidden="1" w:unhideWhenUsed="1"/>
+    <w:lsdException w:name="HTML Bottom of Form" w:semiHidden="1" w:unhideWhenUsed="1"/>
+    <w:lsdException w:name="Normal (Web)" w:semiHidden="1" w:unhideWhenUsed="1"/>
+    <w:lsdException w:name="HTML Acronym" w:semiHidden="1" w:unhideWhenUsed="1"/>
+    <w:lsdException w:name="HTML Address" w:semiHidden="1" w:unhideWhenUsed="1"/>
+    <w:lsdException w:name="HTML Cite" w:semiHidden="1" w:unhideWhenUsed="1"/>
+    <w:lsdException w:name="HTML Code" w:semiHidden="1" w:unhideWhenUsed="1"/>
+    <w:lsdException w:name="HTML Definition" w:semiHidden="1" w:unhideWhenUsed="1"/>
+    <w:lsdException w:name="HTML Keyboard" w:semiHidden="1" w:unhideWhenUsed="1"/>
+    <w:lsdException w:name="HTML Preformatted" w:semiHidden="1" w:unhideWhenUsed="1"/>
+    <w:lsdException w:name="HTML Sample" w:semiHidden="1" w:unhideWhenUsed="1"/>
+    <w:lsdException w:name="HTML Typewriter" w:semiHidden="1" w:unhideWhenUsed="1"/>
+    <w:lsdException w:name="HTML Variable" w:semiHidden="1" w:unhideWhenUsed="1"/>
+    <w:lsdException w:name="Normal Table" w:semiHidden="1" w:unhideWhenUsed="1"/>
+    <w:lsdException w:name="annotation subject" w:semiHidden="1" w:unhideWhenUsed="1"/>
+    <w:lsdException w:name="No List" w:semiHidden="1" w:unhideWhenUsed="1"/>
+    <w:lsdException w:name="Outline List 1" w:semiHidden="1" w:unhideWhenUsed="1"/>
+    <w:lsdException w:name="Outline List 2" w:semiHidden="1" w:unhideWhenUsed="1"/>
+    <w:lsdException w:name="Outline List 3" w:semiHidden="1" w:unhideWhenUsed="1"/>
+    <w:lsdException w:name="Table Simple 1" w:semiHidden="1" w:unhideWhenUsed="1"/>
+    <w:lsdException w:name="Table Simple 2" w:semiHidden="1" w:unhideWhenUsed="1"/>
+    <w:lsdException w:name="Table Simple 3" w:semiHidden="1" w:unhideWhenUsed="1"/>
+    <w:lsdException w:name="Table Classic 1" w:semiHidden="1" w:unhideWhenUsed="1"/>
+    <w:lsdException w:name="Table Classic 2" w:semiHidden="1" w:unhideWhenUsed="1"/>
+    <w:lsdException w:name="Table Classic 3" w:semiHidden="1" w:unhideWhenUsed="1"/>
+    <w:lsdException w:name="Table Classic 4" w:semiHidden="1" w:unhideWhenUsed="1"/>
+    <w:lsdException w:name="Table Colorful 1" w:semiHidden="1" w:unhideWhenUsed="1"/>
+    <w:lsdException w:name="Table Colorful 2" w:semiHidden="1" w:unhideWhenUsed="1"/>
+    <w:lsdException w:name="Table Colorful 3" w:semiHidden="1" w:unhideWhenUsed="1"/>
+    <w:lsdException w:name="Table Columns 1" w:semiHidden="1" w:unhideWhenUsed="1"/>
+    <w:lsdException w:name="Table Columns 2" w:semiHidden="1" w:unhideWhenUsed="1"/>
+    <w:lsdException w:name="Table Columns 3" w:semiHidden="1" w:unhideWhenUsed="1"/>
+    <w:lsdException w:name="Table Columns 4" w:semiHidden="1" w:unhideWhenUsed="1"/>
+    <w:lsdException w:name="Table Columns 5" w:semiHidden="1" w:unhideWhenUsed="1"/>
+    <w:lsdException w:name="Table Grid 1" w:semiHidden="1" w:unhideWhenUsed="1"/>
+    <w:lsdException w:name="Table Grid 2" w:semiHidden="1" w:unhideWhenUsed="1"/>
+    <w:lsdException w:name="Table Grid 3" w:semiHidden="1" w:unhideWhenUsed="1"/>
+    <w:lsdException w:name="Table Grid 4" w:semiHidden="1" w:unhideWhenUsed="1"/>
+    <w:lsdException w:name="Table Grid 5" w:semiHidden="1" w:unhideWhenUsed="1"/>
+    <w:lsdException w:name="Table Grid 6" w:semiHidden="1" w:unhideWhenUsed="1"/>
+    <w:lsdException w:name="Table Grid 7" w:semiHidden="1" w:unhideWhenUsed="1"/>
+    <w:lsdException w:name="Table Grid 8" w:semiHidden="1" w:unhideWhenUsed="1"/>
+    <w:lsdException w:name="Table List 1" w:semiHidden="1" w:unhideWhenUsed="1"/>
+    <w:lsdException w:name="Table List 2" w:semiHidden="1" w:unhideWhenUsed="1"/>
+    <w:lsdException w:name="Table List 3" w:semiHidden="1" w:unhideWhenUsed="1"/>
+    <w:lsdException w:name="Table List 4" w:semiHidden="1" w:unhideWhenUsed="1"/>
+    <w:lsdException w:name="Table List 5" w:semiHidden="1" w:unhideWhenUsed="1"/>
+    <w:lsdException w:name="Table List 6" w:semiHidden="1" w:unhideWhenUsed="1"/>
+    <w:lsdException w:name="Table List 7" w:semiHidden="1" w:unhideWhenUsed="1"/>
+    <w:lsdException w:name="Table List 8" w:semiHidden="1" w:unhideWhenUsed="1"/>
+    <w:lsdException w:name="Table 3D effects 1" w:semiHidden="1" w:unhideWhenUsed="1"/>
+    <w:lsdException w:name="Table 3D effects 2" w:semiHidden="1" w:unhideWhenUsed="1"/>
+    <w:lsdException w:name="Table 3D effects 3" w:semiHidden="1" w:unhideWhenUsed="1"/>
+    <w:lsdException w:name="Table Contemporary" w:semiHidden="1" w:unhideWhenUsed="1"/>
+    <w:lsdException w:name="Table Elegant" w:semiHidden="1" w:unhideWhenUsed="1"/>
+    <w:lsdException w:name="Table Professional" w:semiHidden="1" w:unhideWhenUsed="1"/>
+    <w:lsdException w:name="Table Subtle 1" w:semiHidden="1" w:unhideWhenUsed="1"/>
+    <w:lsdException w:name="Table Subtle 2" w:semiHidden="1" w:unhideWhenUsed="1"/>
+    <w:lsdException w:name="Table Web 1" w:semiHidden="1" w:unhideWhenUsed="1"/>
+    <w:lsdException w:name="Table Web 2" w:semiHidden="1" w:unhideWhenUsed="1"/>
+    <w:lsdException w:name="Table Web 3" w:semiHidden="1" w:unhideWhenUsed="1"/>
+    <w:lsdException w:name="Balloon Text" w:semiHidden="1" w:unhideWhenUsed="1"/>
+    <w:lsdException w:name="Table Grid" w:semiHidden="1" w:uiPriority="39" w:unhideWhenUsed="1"/>
+    <w:lsdException w:name="Table Theme" w:semiHidden="1" w:unhideWhenUsed="1"/>
+    <w:lsdException w:name="Placeholder Text" w:semiHidden="1"/>
+    <w:lsdException w:name="No Spacing" w:uiPriority="1" w:qFormat="1"/>
+    <w:lsdException w:name="Light Shading" w:uiPriority="60"/>
+    <w:lsdException w:name="Light List" w:uiPriority="61"/>
+    <w:lsdException w:name="Light Grid" w:uiPriority="62"/>
+    <w:lsdException w:name="Medium Shading 1" w:uiPriority="63"/>
+    <w:lsdException w:name="Medium Shading 2" w:uiPriority="64"/>
+    <w:lsdException w:name="Medium List 1" w:uiPriority="65"/>
+    <w:lsdException w:name="Medium List 2" w:uiPriority="66"/>
+    <w:lsdException w:name="Medium Grid 1" w:uiPriority="67"/>
+    <w:lsdException w:name="Medium Grid 2" w:uiPriority="68"/>
+    <w:lsdException w:name="Medium Grid 3" w:uiPriority="69"/>
+    <w:lsdException w:name="Dark List" w:uiPriority="70"/>
+    <w:lsdException w:name="Colorful Shading" w:uiPriority="71"/>
+    <w:lsdException w:name="Colorful List" w:uiPriority="72"/>
+    <w:lsdException w:name="Colorful Grid" w:uiPriority="73"/>
+    <w:lsdException w:name="Light Shading Accent 1" w:uiPriority="60"/>
+    <w:lsdException w:name="Light List Accent 1" w:uiPriority="61"/>
+    <w:lsdException w:name="Light Grid Accent 1" w:uiPriority="62"/>
+    <w:lsdException w:name="Medium Shading 1 Accent 1" w:uiPriority="63"/>
+    <w:lsdException w:name="Medium Shading 2 Accent 1" w:uiPriority="64"/>
+    <w:lsdException w:name="Medium List 1 Accent 1" w:uiPriority="65"/>
+    <w:lsdException w:name="Revision" w:semiHidden="1"/>
+    <w:lsdException w:name="List Paragraph" w:uiPriority="34" w:qFormat="1"/>
+    <w:lsdException w:name="Quote" w:uiPriority="29" w:qFormat="1"/>
+    <w:lsdException w:name="Intense Quote" w:uiPriority="30" w:qFormat="1"/>
+    <w:lsdException w:name="Medium List 2 Accent 1" w:uiPriority="66"/>
+    <w:lsdException w:name="Medium Grid 1 Accent 1" w:uiPriority="67"/>
+    <w:lsdException w:name="Medium Grid 2 Accent 1" w:uiPriority="68"/>
+    <w:lsdException w:name="Medium Grid 3 Accent 1" w:uiPriority="69"/>
+    <w:lsdException w:name="Dark List Accent 1" w:uiPriority="70"/>
+    <w:lsdException w:name="Colorful Shading Accent 1" w:uiPriority="71"/>
+    <w:lsdException w:name="Colorful List Accent 1" w:uiPriority="72"/>
+    <w:lsdException w:name="Colorful Grid Accent 1" w:uiPriority="73"/>
+    <w:lsdException w:name="Light Shading Accent 2" w:uiPriority="60"/>
+    <w:lsdException w:name="Light List Accent 2" w:uiPriority="61"/>
+    <w:lsdException w:name="Light Grid Accent 2" w:uiPriority="62"/>
+    <w:lsdException w:name="Medium Shading 1 Accent 2" w:uiPriority="63"/>
+    <w:lsdException w:name="Medium Shading 2 Accent 2" w:uiPriority="64"/>
+    <w:lsdException w:name="Medium List 1 Accent 2" w:uiPriority="65"/>
+    <w:lsdException w:name="Medium List 2 Accent 2" w:uiPriority="66"/>
+    <w:lsdException w:name="Medium Grid 1 Accent 2" w:uiPriority="67"/>
+    <w:lsdException w:name="Medium Grid 2 Accent 2" w:uiPriority="68"/>
+    <w:lsdException w:name="Medium Grid 3 Accent 2" w:uiPriority="69"/>
+    <w:lsdException w:name="Dark List Accent 2" w:uiPriority="70"/>
+    <w:lsdException w:name="Colorful Shading Accent 2" w:uiPriority="71"/>
+    <w:lsdException w:name="Colorful List Accent 2" w:uiPriority="72"/>
+    <w:lsdException w:name="Colorful Grid Accent 2" w:uiPriority="73"/>
+    <w:lsdException w:name="Light Shading Accent 3" w:uiPriority="60"/>
+    <w:lsdException w:name="Light List Accent 3" w:uiPriority="61"/>
+    <w:lsdException w:name="Light Grid Accent 3" w:uiPriority="62"/>
+    <w:lsdException w:name="Medium Shading 1 Accent 3" w:uiPriority="63"/>
+    <w:lsdException w:name="Medium Shading 2 Accent 3" w:uiPriority="64"/>
+    <w:lsdException w:name="Medium List 1 Accent 3" w:uiPriority="65"/>
+    <w:lsdException w:name="Medium List 2 Accent 3" w:uiPriority="66"/>
+    <w:lsdException w:name="Medium Grid 1 Accent 3" w:uiPriority="67"/>
+    <w:lsdException w:name="Medium Grid 2 Accent 3" w:uiPriority="68"/>
+    <w:lsdException w:name="Medium Grid 3 Accent 3" w:uiPriority="69"/>
+    <w:lsdException w:name="Dark List Accent 3" w:uiPriority="70"/>
+    <w:lsdException w:name="Colorful Shading Accent 3" w:uiPriority="71"/>
+    <w:lsdException w:name="Colorful List Accent 3" w:uiPriority="72"/>
+    <w:lsdException w:name="Colorful Grid Accent 3" w:uiPriority="73"/>
+    <w:lsdException w:name="Light Shading Accent 4" w:uiPriority="60"/>
+    <w:lsdException w:name="Light List Accent 4" w:uiPriority="61"/>
+    <w:lsdException w:name="Light Grid Accent 4" w:uiPriority="62"/>
+    <w:lsdException w:name="Medium Shading 1 Accent 4" w:uiPriority="63"/>
+    <w:lsdException w:name="Medium Shading 2 Accent 4" w:uiPriority="64"/>
+    <w:lsdException w:name="Medium List 1 Accent 4" w:uiPriority="65"/>
+    <w:lsdException w:name="Medium List 2 Accent 4" w:uiPriority="66"/>
+    <w:lsdException w:name="Medium Grid 1 Accent 4" w:uiPriority="67"/>
+    <w:lsdException w:name="Medium Grid 2 Accent 4" w:uiPriority="68"/>
+    <w:lsdException w:name="Medium Grid 3 Accent 4" w:uiPriority="69"/>
+    <w:lsdException w:name="Dark List Accent 4" w:uiPriority="70"/>
+    <w:lsdException w:name="Colorful Shading Accent 4" w:uiPriority="71"/>
+    <w:lsdException w:name="Colorful List Accent 4" w:uiPriority="72"/>
+    <w:lsdException w:name="Colorful Grid Accent 4" w:uiPriority="73"/>
+    <w:lsdException w:name="Light Shading Accent 5" w:uiPriority="60"/>
+    <w:lsdException w:name="Light List Accent 5" w:uiPriority="61"/>
+    <w:lsdException w:name="Light Grid Accent 5" w:uiPriority="62"/>
+    <w:lsdException w:name="Medium Shading 1 Accent 5" w:uiPriority="63"/>
+    <w:lsdException w:name="Medium Shading 2 Accent 5" w:uiPriority="64"/>
+    <w:lsdException w:name="Medium List 1 Accent 5" w:uiPriority="65"/>
+    <w:lsdException w:name="Medium List 2 Accent 5" w:uiPriority="66"/>
+    <w:lsdException w:name="Medium Grid 1 Accent 5" w:uiPriority="67"/>
+    <w:lsdException w:name="Medium Grid 2 Accent 5" w:uiPriority="68"/>
+    <w:lsdException w:name="Medium Grid 3 Accent 5" w:uiPriority="69"/>
+    <w:lsdException w:name="Dark List Accent 5" w:uiPriority="70"/>
+    <w:lsdException w:name="Colorful Shading Accent 5" w:uiPriority="71"/>
+    <w:lsdException w:name="Colorful List Accent 5" w:uiPriority="72"/>
+    <w:lsdException w:name="Colorful Grid Accent 5" w:uiPriority="73"/>
+    <w:lsdException w:name="Light Shading Accent 6" w:uiPriority="60"/>
+    <w:lsdException w:name="Light List Accent 6" w:uiPriority="61"/>
+    <w:lsdException w:name="Light Grid Accent 6" w:uiPriority="62"/>
+    <w:lsdException w:name="Medium Shading 1 Accent 6" w:uiPriority="63"/>
+    <w:lsdException w:name="Medium Shading 2 Accent 6" w:uiPriority="64"/>
+    <w:lsdException w:name="Medium List 1 Accent 6" w:uiPriority="65"/>
+    <w:lsdException w:name="Medium List 2 Accent 6" w:uiPriority="66"/>
+    <w:lsdException w:name="Medium Grid 1 Accent 6" w:uiPriority="67"/>
+    <w:lsdException w:name="Medium Grid 2 Accent 6" w:uiPriority="68"/>
+    <w:lsdException w:name="Medium Grid 3 Accent 6" w:uiPriority="69"/>
+    <w:lsdException w:name="Dark List Accent 6" w:uiPriority="70"/>
+    <w:lsdException w:name="Colorful Shading Accent 6" w:uiPriority="71"/>
+    <w:lsdException w:name="Colorful List Accent 6" w:uiPriority="72"/>
+    <w:lsdException w:name="Colorful Grid Accent 6" w:uiPriority="73"/>
+    <w:lsdException w:name="Subtle Emphasis" w:uiPriority="19" w:qFormat="1"/>
+    <w:lsdException w:name="Intense Emphasis" w:uiPriority="21" w:qFormat="1"/>
+    <w:lsdException w:name="Subtle Reference" w:uiPriority="31" w:qFormat="1"/>
+    <w:lsdException w:name="Intense Reference" w:uiPriority="32" w:qFormat="1"/>
+    <w:lsdException w:name="Book Title" w:uiPriority="33" w:qFormat="1"/>
+    <w:lsdException w:name="Bibliography" w:semiHidden="1" w:uiPriority="37" w:unhideWhenUsed="1"/>
+    <w:lsdException w:name="TOC Heading" w:semiHidden="1" w:uiPriority="39" w:unhideWhenUsed="1" w:qFormat="1"/>
+    <w:lsdException w:name="Plain Table 1" w:uiPriority="41"/>
+    <w:lsdException w:name="Plain Table 2" w:uiPriority="42"/>
+    <w:lsdException w:name="Plain Table 3" w:uiPriority="43"/>
+    <w:lsdException w:name="Plain Table 4" w:uiPriority="44"/>
+    <w:lsdException w:name="Plain Table 5" w:uiPriority="45"/>
+    <w:lsdException w:name="Grid Table Light" w:uiPriority="40"/>
+    <w:lsdException w:name="Grid Table 1 Light" w:uiPriority="46"/>
+    <w:lsdException w:name="Grid Table 2" w:uiPriority="47"/>
+    <w:lsdException w:name="Grid Table 3" w:uiPriority="48"/>
+    <w:lsdException w:name="Grid Table 4" w:uiPriority="49"/>
+    <w:lsdException w:name="Grid Table 5 Dark" w:uiPriority="50"/>
+    <w:lsdException w:name="Grid Table 6 Colorful" w:uiPriority="51"/>
+    <w:lsdException w:name="Grid Table 7 Colorful" w:uiPriority="52"/>
+    <w:lsdException w:name="Grid Table 1 Light Accent 1" w:uiPriority="46"/>
+    <w:lsdException w:name="Grid Table 2 Accent 1" w:uiPriority="47"/>
+    <w:lsdException w:name="Grid Table 3 Accent 1" w:uiPriority="48"/>
+    <w:lsdException w:name="Grid Table 4 Accent 1" w:uiPriority="49"/>
+    <w:lsdException w:name="Grid Table 5 Dark Accent 1" w:uiPriority="50"/>
+    <w:lsdException w:name="Grid Table 6 Colorful Accent 1" w:uiPriority="51"/>
+    <w:lsdException w:name="Grid Table 7 Colorful Accent 1" w:uiPriority="52"/>
+    <w:lsdException w:name="Grid Table 1 Light Accent 2" w:uiPriority="46"/>
+    <w:lsdException w:name="Grid Table 2 Accent 2" w:uiPriority="47"/>
+    <w:lsdException w:name="Grid Table 3 Accent 2" w:uiPriority="48"/>
+    <w:lsdException w:name="Grid Table 4 Accent 2" w:uiPriority="49"/>
+    <w:lsdException w:name="Grid Table 5 Dark Accent 2" w:uiPriority="50"/>
+    <w:lsdException w:name="Grid Table 6 Colorful Accent 2" w:uiPriority="51"/>
+    <w:lsdException w:name="Grid Table 7 Colorful Accent 2" w:uiPriority="52"/>
+    <w:lsdException w:name="Grid Table 1 Light Accent 3" w:uiPriority="46"/>
+    <w:lsdException w:name="Grid Table 2 Accent 3" w:uiPriority="47"/>
+    <w:lsdException w:name="Grid Table 3 Accent 3" w:uiPriority="48"/>
+    <w:lsdException w:name="Grid Table 4 Accent 3" w:uiPriority="49"/>
+    <w:lsdException w:name="Grid Table 5 Dark Accent 3" w:uiPriority="50"/>
+    <w:lsdException w:name="Grid Table 6 Colorful Accent 3" w:uiPriority="51"/>
+    <w:lsdException w:name="Grid Table 7 Colorful Accent 3" w:uiPriority="52"/>
+    <w:lsdException w:name="Grid Table 1 Light Accent 4" w:uiPriority="46"/>
+    <w:lsdException w:name="Grid Table 2 Accent 4" w:uiPriority="47"/>
+    <w:lsdException w:name="Grid Table 3 Accent 4" w:uiPriority="48"/>
+    <w:lsdException w:name="Grid Table 4 Accent 4" w:uiPriority="49"/>
+    <w:lsdException w:name="Grid Table 5 Dark Accent 4" w:uiPriority="50"/>
+    <w:lsdException w:name="Grid Table 6 Colorful Accent 4" w:uiPriority="51"/>
+    <w:lsdException w:name="Grid Table 7 Colorful Accent 4" w:uiPriority="52"/>
+    <w:lsdException w:name="Grid Table 1 Light Accent 5" w:uiPriority="46"/>
+    <w:lsdException w:name="Grid Table 2 Accent 5" w:uiPriority="47"/>
+    <w:lsdException w:name="Grid Table 3 Accent 5" w:uiPriority="48"/>
+    <w:lsdException w:name="Grid Table 4 Accent 5" w:uiPriority="49"/>
+    <w:lsdException w:name="Grid Table 5 Dark Accent 5" w:uiPriority="50"/>
+    <w:lsdException w:name="Grid Table 6 Colorful Accent 5" w:uiPriority="51"/>
+    <w:lsdException w:name="Grid Table 7 Colorful Accent 5" w:uiPriority="52"/>
+    <w:lsdException w:name="Grid Table 1 Light Accent 6" w:uiPriority="46"/>
+    <w:lsdException w:name="Grid Table 2 Accent 6" w:uiPriority="47"/>
+    <w:lsdException w:name="Grid Table 3 Accent 6" w:uiPriority="48"/>
+    <w:lsdException w:name="Grid Table 4 Accent 6" w:uiPriority="49"/>
+    <w:lsdException w:name="Grid Table 5 Dark Accent 6" w:uiPriority="50"/>
+    <w:lsdException w:name="Grid Table 6 Colorful Accent 6" w:uiPriority="51"/>
+    <w:lsdException w:name="Grid Table 7 Colorful Accent 6" w:uiPriority="52"/>
+    <w:lsdException w:name="List Table 1 Light" w:uiPriority="46"/>
+    <w:lsdException w:name="List Table 2" w:uiPriority="47"/>
+    <w:lsdException w:name="List Table 3" w:uiPriority="48"/>
+    <w:lsdException w:name="List Table 4" w:uiPriority="49"/>
+    <w:lsdException w:name="List Table 5 Dark" w:uiPriority="50"/>
+    <w:lsdException w:name="List Table 6 Colorful" w:uiPriority="51"/>
+    <w:lsdException w:name="List Table 7 Colorful" w:uiPriority="52"/>
+    <w:lsdException w:name="List Table 1 Light Accent 1" w:uiPriority="46"/>
+    <w:lsdException w:name="List Table 2 Accent 1" w:uiPriority="47"/>
+    <w:lsdException w:name="List Table 3 Accent 1" w:uiPriority="48"/>
+    <w:lsdException w:name="List Table 4 Accent 1" w:uiPriority="49"/>
+    <w:lsdException w:name="List Table 5 Dark Accent 1" w:uiPriority="50"/>
+    <w:lsdException w:name="List Table 6 Colorful Accent 1" w:uiPriority="51"/>
+    <w:lsdException w:name="List Table 7 Colorful Accent 1" w:uiPriority="52"/>
+    <w:lsdException w:name="List Table 1 Light Accent 2" w:uiPriority="46"/>
+    <w:lsdException w:name="List Table 2 Accent 2" w:uiPriority="47"/>
+    <w:lsdException w:name="List Table 3 Accent 2" w:uiPriority="48"/>
+    <w:lsdException w:name="List Table 4 Accent 2" w:uiPriority="49"/>
+    <w:lsdException w:name="List Table 5 Dark Accent 2" w:uiPriority="50"/>
+    <w:lsdException w:name="List Table 6 Colorful Accent 2" w:uiPriority="51"/>
+    <w:lsdException w:name="List Table 7 Colorful Accent 2" w:uiPriority="52"/>
+    <w:lsdException w:name="List Table 1 Light Accent 3" w:uiPriority="46"/>
+    <w:lsdException w:name="List Table 2 Accent 3" w:uiPriority="47"/>
+    <w:lsdException w:name="List Table 3 Accent 3" w:uiPriority="48"/>
+    <w:lsdException w:name="List Table 4 Accent 3" w:uiPriority="49"/>
+    <w:lsdException w:name="List Table 5 Dark Accent 3" w:uiPriority="50"/>
+    <w:lsdException w:name="List Table 6 Colorful Accent 3" w:uiPriority="51"/>
+    <w:lsdException w:name="List Table 7 Colorful Accent 3" w:uiPriority="52"/>
+    <w:lsdException w:name="List Table 1 Light Accent 4" w:uiPriority="46"/>
+    <w:lsdException w:name="List Table 2 Accent 4" w:uiPriority="47"/>
+    <w:lsdException w:name="List Table 3 Accent 4" w:uiPriority="48"/>
+    <w:lsdException w:name="List Table 4 Accent 4" w:uiPriority="49"/>
+    <w:lsdException w:name="List Table 5 Dark Accent 4" w:uiPriority="50"/>
+    <w:lsdException w:name="List Table 6 Colorful Accent 4" w:uiPriority="51"/>
+    <w:lsdException w:name="List Table 7 Colorful Accent 4" w:uiPriority="52"/>
+    <w:lsdException w:name="List Table 1 Light Accent 5" w:uiPriority="46"/>
+    <w:lsdException w:name="List Table 2 Accent 5" w:uiPriority="47"/>
+    <w:lsdException w:name="List Table 3 Accent 5" w:uiPriority="48"/>
+    <w:lsdException w:name="List Table 4 Accent 5" w:uiPriority="49"/>
+    <w:lsdException w:name="List Table 5 Dark Accent 5" w:uiPriority="50"/>
+    <w:lsdException w:name="List Table 6 Colorful Accent 5" w:uiPriority="51"/>
+    <w:lsdException w:name="List Table 7 Colorful Accent 5" w:uiPriority="52"/>
+    <w:lsdException w:name="List Table 1 Light Accent 6" w:uiPriority="46"/>
+    <w:lsdException w:name="List Table 2 Accent 6" w:uiPriority="47"/>
+    <w:lsdException w:name="List Table 3 Accent 6" w:uiPriority="48"/>
+    <w:lsdException w:name="List Table 4 Accent 6" w:uiPriority="49"/>
+    <w:lsdException w:name="List Table 5 Dark Accent 6" w:uiPriority="50"/>
+    <w:lsdException w:name="List Table 6 Colorful Accent 6" w:uiPriority="51"/>
+    <w:lsdException w:name="List Table 7 Colorful Accent 6" w:uiPriority="52"/>
+    <w:lsdException w:name="Mention" w:semiHidden="1" w:unhideWhenUsed="1"/>
+    <w:lsdException w:name="Smart Hyperlink" w:semiHidden="1" w:unhideWhenUsed="1"/>
+    <w:lsdException w:name="Hashtag" w:semiHidden="1" w:unhideWhenUsed="1"/>
+    <w:lsdException w:name="Unresolved Mention" w:semiHidden="1" w:unhideWhenUsed="1"/>
+    <w:lsdException w:name="Smart Link" w:semiHidden="1" w:unhideWhenUsed="1"/>
   </w:latentStyles>
   <w:style w:type="paragraph" w:default="1" w:styleId="Standard">
     <w:name w:val="Normal"/>
@@ -6727,7 +6023,7 @@
   <a:extraClrSchemeLst/>
   <a:extLst>
     <a:ext uri="{05A4C25C-085E-4340-85A3-A5531E510DB2}">
-      <thm15:themeFamily xmlns:thm15="http://schemas.microsoft.com/office/thememl/2012/main" xmlns="" name="Office Theme" id="{62F939B6-93AF-4DB8-9C6B-D6C7DFDC589F}" vid="{4A3C46E8-61CC-4603-A589-7422A47A8E4A}"/>
+      <thm15:themeFamily xmlns:thm15="http://schemas.microsoft.com/office/thememl/2012/main" name="Office Theme" id="{62F939B6-93AF-4DB8-9C6B-D6C7DFDC589F}" vid="{4A3C46E8-61CC-4603-A589-7422A47A8E4A}"/>
     </a:ext>
   </a:extLst>
 </a:theme>
@@ -6760,7 +6056,7 @@
 </file>
 
 <file path=customXml/itemProps2.xml><?xml version="1.0" encoding="utf-8"?>
-<ds:datastoreItem xmlns:ds="http://schemas.openxmlformats.org/officeDocument/2006/customXml" ds:itemID="{B6B72781-EE07-40BF-9429-E39E4F2E5B6E}">
+<ds:datastoreItem xmlns:ds="http://schemas.openxmlformats.org/officeDocument/2006/customXml" ds:itemID="{7A5FBD0C-DDB4-46B1-93FC-D12A1F654520}">
   <ds:schemaRefs>
     <ds:schemaRef ds:uri="http://schemas.openxmlformats.org/officeDocument/2006/bibliography"/>
   </ds:schemaRefs>

</xml_diff>